<commit_message>
More structure to paper skeleton
</commit_message>
<xml_diff>
--- a/docs/gomezj_cs269_finalprojectreport_livewire.docx
+++ b/docs/gomezj_cs269_finalprojectreport_livewire.docx
@@ -47,13 +47,8 @@
         <w:pStyle w:val="Author"/>
       </w:pPr>
       <w:r>
-        <w:t xml:space="preserve">Professor </w:t>
-      </w:r>
-      <w:proofErr w:type="spellStart"/>
-      <w:r>
-        <w:t>Terzopoulos</w:t>
-      </w:r>
-      <w:proofErr w:type="spellEnd"/>
+        <w:t>Professor Terzopoulos</w:t>
+      </w:r>
     </w:p>
     <w:p>
       <w:pPr>
@@ -112,7 +107,81 @@
         <w:t>Introduction</w:t>
       </w:r>
     </w:p>
-    <w:p>
+    <w:p/>
+    <w:p>
+      <w:pPr>
+        <w:pStyle w:val="Heading1"/>
+      </w:pPr>
+      <w:r>
+        <w:t>Previous Work</w:t>
+      </w:r>
+    </w:p>
+    <w:p>
+      <w:pPr>
+        <w:pStyle w:val="Heading1"/>
+      </w:pPr>
+      <w:r>
+        <w:t>Methodology and Implementation</w:t>
+      </w:r>
+    </w:p>
+    <w:p>
+      <w:pPr>
+        <w:pStyle w:val="Heading2"/>
+      </w:pPr>
+      <w:r>
+        <w:t>Feature Extraction</w:t>
+      </w:r>
+    </w:p>
+    <w:p>
+      <w:pPr>
+        <w:pStyle w:val="Heading2"/>
+      </w:pPr>
+      <w:r>
+        <w:t>Local Costs</w:t>
+      </w:r>
+    </w:p>
+    <w:p>
+      <w:pPr>
+        <w:pStyle w:val="Heading2"/>
+      </w:pPr>
+      <w:r>
+        <w:t>Graph Expansion</w:t>
+      </w:r>
+    </w:p>
+    <w:p>
+      <w:pPr>
+        <w:pStyle w:val="Heading2"/>
+      </w:pPr>
+      <w:r>
+        <w:t>Live-wire</w:t>
+      </w:r>
+      <w:r>
+        <w:t xml:space="preserve"> boundary</w:t>
+      </w:r>
+    </w:p>
+    <w:p>
+      <w:pPr>
+        <w:pStyle w:val="Heading2"/>
+      </w:pPr>
+      <w:r>
+        <w:t>Closed Boundary Detection</w:t>
+      </w:r>
+    </w:p>
+    <w:p>
+      <w:pPr>
+        <w:pStyle w:val="Heading2"/>
+      </w:pPr>
+      <w:r>
+        <w:t>Boundary and Segment Extraction</w:t>
+      </w:r>
+    </w:p>
+    <w:p>
+      <w:pPr>
+        <w:pStyle w:val="Heading1"/>
+      </w:pPr>
+      <w:r>
+        <w:t>Results</w:t>
+      </w:r>
       <w:bookmarkStart w:id="0" w:name="_GoBack"/>
       <w:bookmarkEnd w:id="0"/>
     </w:p>
@@ -121,33 +190,210 @@
         <w:pStyle w:val="Heading1"/>
       </w:pPr>
       <w:r>
-        <w:t>Previous Work</w:t>
-      </w:r>
-    </w:p>
-    <w:p>
-      <w:pPr>
-        <w:pStyle w:val="Heading1"/>
-      </w:pPr>
-      <w:r>
-        <w:t>Methodology and Implementation</w:t>
-      </w:r>
-    </w:p>
-    <w:p>
-      <w:pPr>
-        <w:pStyle w:val="Heading1"/>
-      </w:pPr>
-      <w:r>
-        <w:t>Results</w:t>
-      </w:r>
-    </w:p>
-    <w:p>
-      <w:pPr>
-        <w:pStyle w:val="Heading1"/>
-      </w:pPr>
-      <w:r>
         <w:t>Conclusion</w:t>
       </w:r>
     </w:p>
+    <w:sdt>
+      <w:sdtPr>
+        <w:id w:val="-1973357142"/>
+        <w:docPartObj>
+          <w:docPartGallery w:val="Bibliographies"/>
+          <w:docPartUnique/>
+        </w:docPartObj>
+      </w:sdtPr>
+      <w:sdtEndPr>
+        <w:rPr>
+          <w:b/>
+          <w:bCs/>
+          <w:smallCaps w:val="0"/>
+          <w:sz w:val="22"/>
+          <w:szCs w:val="22"/>
+        </w:rPr>
+      </w:sdtEndPr>
+      <w:sdtContent>
+        <w:p>
+          <w:pPr>
+            <w:pStyle w:val="Heading1"/>
+            <w:numPr>
+              <w:ilvl w:val="0"/>
+              <w:numId w:val="0"/>
+            </w:numPr>
+            <w:ind w:left="720"/>
+          </w:pPr>
+          <w:r>
+            <w:t>References</w:t>
+          </w:r>
+          <w:r>
+            <w:fldChar w:fldCharType="begin"/>
+          </w:r>
+          <w:r>
+            <w:instrText xml:space="preserve"> BIBLIOGRAPHY </w:instrText>
+          </w:r>
+          <w:r>
+            <w:fldChar w:fldCharType="separate"/>
+          </w:r>
+        </w:p>
+        <w:tbl>
+          <w:tblPr>
+            <w:tblW w:w="5000" w:type="pct"/>
+            <w:tblCellSpacing w:w="15" w:type="dxa"/>
+            <w:tblCellMar>
+              <w:top w:w="15" w:type="dxa"/>
+              <w:left w:w="15" w:type="dxa"/>
+              <w:bottom w:w="15" w:type="dxa"/>
+              <w:right w:w="15" w:type="dxa"/>
+            </w:tblCellMar>
+            <w:tblLook w:val="04A0" w:firstRow="1" w:lastRow="0" w:firstColumn="1" w:lastColumn="0" w:noHBand="0" w:noVBand="1"/>
+          </w:tblPr>
+          <w:tblGrid>
+            <w:gridCol w:w="332"/>
+            <w:gridCol w:w="5068"/>
+          </w:tblGrid>
+          <w:tr>
+            <w:trPr>
+              <w:divId w:val="911889996"/>
+              <w:tblCellSpacing w:w="15" w:type="dxa"/>
+            </w:trPr>
+            <w:tc>
+              <w:tcPr>
+                <w:tcW w:w="50" w:type="pct"/>
+                <w:hideMark/>
+              </w:tcPr>
+              <w:p>
+                <w:pPr>
+                  <w:pStyle w:val="Bibliography"/>
+                  <w:rPr>
+                    <w:rFonts w:eastAsiaTheme="minorEastAsia"/>
+                    <w:noProof/>
+                  </w:rPr>
+                </w:pPr>
+                <w:r>
+                  <w:rPr>
+                    <w:noProof/>
+                  </w:rPr>
+                  <w:t xml:space="preserve">[1] </w:t>
+                </w:r>
+              </w:p>
+            </w:tc>
+            <w:tc>
+              <w:tcPr>
+                <w:tcW w:w="0" w:type="auto"/>
+                <w:hideMark/>
+              </w:tcPr>
+              <w:p>
+                <w:pPr>
+                  <w:pStyle w:val="Bibliography"/>
+                  <w:rPr>
+                    <w:rFonts w:eastAsiaTheme="minorEastAsia"/>
+                    <w:noProof/>
+                  </w:rPr>
+                </w:pPr>
+                <w:r>
+                  <w:rPr>
+                    <w:noProof/>
+                  </w:rPr>
+                  <w:t xml:space="preserve">W. A. Barrett and E. N. Mortensen, "Interactive Segmentation with Intelligent Scissors," </w:t>
+                </w:r>
+                <w:r>
+                  <w:rPr>
+                    <w:i/>
+                    <w:iCs/>
+                    <w:noProof/>
+                  </w:rPr>
+                  <w:t xml:space="preserve">Graphical Models and Image Processing, </w:t>
+                </w:r>
+                <w:r>
+                  <w:rPr>
+                    <w:noProof/>
+                  </w:rPr>
+                  <w:t xml:space="preserve">pp. 349-384, 1998. </w:t>
+                </w:r>
+              </w:p>
+            </w:tc>
+          </w:tr>
+          <w:tr>
+            <w:trPr>
+              <w:divId w:val="911889996"/>
+              <w:tblCellSpacing w:w="15" w:type="dxa"/>
+            </w:trPr>
+            <w:tc>
+              <w:tcPr>
+                <w:tcW w:w="50" w:type="pct"/>
+                <w:hideMark/>
+              </w:tcPr>
+              <w:p>
+                <w:pPr>
+                  <w:pStyle w:val="Bibliography"/>
+                  <w:rPr>
+                    <w:rFonts w:eastAsiaTheme="minorEastAsia"/>
+                    <w:noProof/>
+                  </w:rPr>
+                </w:pPr>
+                <w:r>
+                  <w:rPr>
+                    <w:noProof/>
+                  </w:rPr>
+                  <w:t xml:space="preserve">[2] </w:t>
+                </w:r>
+              </w:p>
+            </w:tc>
+            <w:tc>
+              <w:tcPr>
+                <w:tcW w:w="0" w:type="auto"/>
+                <w:hideMark/>
+              </w:tcPr>
+              <w:p>
+                <w:pPr>
+                  <w:pStyle w:val="Bibliography"/>
+                  <w:rPr>
+                    <w:rFonts w:eastAsiaTheme="minorEastAsia"/>
+                    <w:noProof/>
+                  </w:rPr>
+                </w:pPr>
+                <w:r>
+                  <w:rPr>
+                    <w:noProof/>
+                  </w:rPr>
+                  <w:t xml:space="preserve">W. A. Barrett and E. N. Mortensen, "Interactive live-wire boundary extraction," </w:t>
+                </w:r>
+                <w:r>
+                  <w:rPr>
+                    <w:i/>
+                    <w:iCs/>
+                    <w:noProof/>
+                  </w:rPr>
+                  <w:t xml:space="preserve">Medical Image Analysis, </w:t>
+                </w:r>
+                <w:r>
+                  <w:rPr>
+                    <w:noProof/>
+                  </w:rPr>
+                  <w:t xml:space="preserve">vol. 1, pp. 331-341, 1996/7. </w:t>
+                </w:r>
+              </w:p>
+            </w:tc>
+          </w:tr>
+        </w:tbl>
+        <w:p>
+          <w:pPr>
+            <w:divId w:val="911889996"/>
+            <w:rPr>
+              <w:rFonts w:eastAsia="Times New Roman"/>
+              <w:noProof/>
+            </w:rPr>
+          </w:pPr>
+        </w:p>
+        <w:p>
+          <w:r>
+            <w:rPr>
+              <w:b/>
+              <w:bCs/>
+            </w:rPr>
+            <w:fldChar w:fldCharType="end"/>
+          </w:r>
+        </w:p>
+      </w:sdtContent>
+    </w:sdt>
     <w:p/>
     <w:sectPr>
       <w:type w:val="continuous"/>
@@ -163,6 +409,93 @@
 <file path=word/numbering.xml><?xml version="1.0" encoding="utf-8"?>
 <w:numbering xmlns:wpc="http://schemas.microsoft.com/office/word/2010/wordprocessingCanvas" xmlns:mc="http://schemas.openxmlformats.org/markup-compatibility/2006" xmlns:o="urn:schemas-microsoft-com:office:office" xmlns:r="http://schemas.openxmlformats.org/officeDocument/2006/relationships" xmlns:m="http://schemas.openxmlformats.org/officeDocument/2006/math" xmlns:v="urn:schemas-microsoft-com:vml" xmlns:wp14="http://schemas.microsoft.com/office/word/2010/wordprocessingDrawing" xmlns:wp="http://schemas.openxmlformats.org/drawingml/2006/wordprocessingDrawing" xmlns:w10="urn:schemas-microsoft-com:office:word" xmlns:w="http://schemas.openxmlformats.org/wordprocessingml/2006/main" xmlns:w14="http://schemas.microsoft.com/office/word/2010/wordml" xmlns:wpg="http://schemas.microsoft.com/office/word/2010/wordprocessingGroup" xmlns:wpi="http://schemas.microsoft.com/office/word/2010/wordprocessingInk" xmlns:wne="http://schemas.microsoft.com/office/word/2006/wordml" xmlns:wps="http://schemas.microsoft.com/office/word/2010/wordprocessingShape" mc:Ignorable="w14 wp14">
   <w:abstractNum w:abstractNumId="0">
+    <w:nsid w:val="0D7F6B4D"/>
+    <w:multiLevelType w:val="hybridMultilevel"/>
+    <w:tmpl w:val="E434293A"/>
+    <w:lvl w:ilvl="0" w:tplc="01627B0E">
+      <w:start w:val="1"/>
+      <w:numFmt w:val="decimal"/>
+      <w:pStyle w:val="Heading2"/>
+      <w:lvlText w:val="%1."/>
+      <w:lvlJc w:val="left"/>
+      <w:pPr>
+        <w:ind w:left="720" w:hanging="360"/>
+      </w:pPr>
+    </w:lvl>
+    <w:lvl w:ilvl="1" w:tplc="04090019" w:tentative="1">
+      <w:start w:val="1"/>
+      <w:numFmt w:val="lowerLetter"/>
+      <w:lvlText w:val="%2."/>
+      <w:lvlJc w:val="left"/>
+      <w:pPr>
+        <w:ind w:left="1440" w:hanging="360"/>
+      </w:pPr>
+    </w:lvl>
+    <w:lvl w:ilvl="2" w:tplc="0409001B" w:tentative="1">
+      <w:start w:val="1"/>
+      <w:numFmt w:val="lowerRoman"/>
+      <w:lvlText w:val="%3."/>
+      <w:lvlJc w:val="right"/>
+      <w:pPr>
+        <w:ind w:left="2160" w:hanging="180"/>
+      </w:pPr>
+    </w:lvl>
+    <w:lvl w:ilvl="3" w:tplc="0409000F" w:tentative="1">
+      <w:start w:val="1"/>
+      <w:numFmt w:val="decimal"/>
+      <w:lvlText w:val="%4."/>
+      <w:lvlJc w:val="left"/>
+      <w:pPr>
+        <w:ind w:left="2880" w:hanging="360"/>
+      </w:pPr>
+    </w:lvl>
+    <w:lvl w:ilvl="4" w:tplc="04090019" w:tentative="1">
+      <w:start w:val="1"/>
+      <w:numFmt w:val="lowerLetter"/>
+      <w:lvlText w:val="%5."/>
+      <w:lvlJc w:val="left"/>
+      <w:pPr>
+        <w:ind w:left="3600" w:hanging="360"/>
+      </w:pPr>
+    </w:lvl>
+    <w:lvl w:ilvl="5" w:tplc="0409001B" w:tentative="1">
+      <w:start w:val="1"/>
+      <w:numFmt w:val="lowerRoman"/>
+      <w:lvlText w:val="%6."/>
+      <w:lvlJc w:val="right"/>
+      <w:pPr>
+        <w:ind w:left="4320" w:hanging="180"/>
+      </w:pPr>
+    </w:lvl>
+    <w:lvl w:ilvl="6" w:tplc="0409000F" w:tentative="1">
+      <w:start w:val="1"/>
+      <w:numFmt w:val="decimal"/>
+      <w:lvlText w:val="%7."/>
+      <w:lvlJc w:val="left"/>
+      <w:pPr>
+        <w:ind w:left="5040" w:hanging="360"/>
+      </w:pPr>
+    </w:lvl>
+    <w:lvl w:ilvl="7" w:tplc="04090019" w:tentative="1">
+      <w:start w:val="1"/>
+      <w:numFmt w:val="lowerLetter"/>
+      <w:lvlText w:val="%8."/>
+      <w:lvlJc w:val="left"/>
+      <w:pPr>
+        <w:ind w:left="5760" w:hanging="360"/>
+      </w:pPr>
+    </w:lvl>
+    <w:lvl w:ilvl="8" w:tplc="0409001B" w:tentative="1">
+      <w:start w:val="1"/>
+      <w:numFmt w:val="lowerRoman"/>
+      <w:lvlText w:val="%9."/>
+      <w:lvlJc w:val="right"/>
+      <w:pPr>
+        <w:ind w:left="6480" w:hanging="180"/>
+      </w:pPr>
+    </w:lvl>
+  </w:abstractNum>
+  <w:abstractNum w:abstractNumId="1">
     <w:nsid w:val="32175A89"/>
     <w:multiLevelType w:val="hybridMultilevel"/>
     <w:tmpl w:val="CBE48B68"/>
@@ -250,6 +583,9 @@
     </w:lvl>
   </w:abstractNum>
   <w:num w:numId="1">
+    <w:abstractNumId w:val="1"/>
+  </w:num>
+  <w:num w:numId="2">
     <w:abstractNumId w:val="0"/>
   </w:num>
 </w:numbering>
@@ -453,20 +789,16 @@
     <w:uiPriority w:val="9"/>
     <w:unhideWhenUsed/>
     <w:qFormat/>
-    <w:rsid w:val="00632059"/>
+    <w:rsid w:val="00EB65A3"/>
     <w:pPr>
-      <w:keepNext/>
-      <w:keepLines/>
-      <w:spacing w:before="200"/>
+      <w:numPr>
+        <w:numId w:val="2"/>
+      </w:numPr>
+      <w:spacing w:before="160" w:after="100"/>
       <w:outlineLvl w:val="1"/>
     </w:pPr>
     <w:rPr>
-      <w:rFonts w:asciiTheme="majorHAnsi" w:eastAsiaTheme="majorEastAsia" w:hAnsiTheme="majorHAnsi" w:cstheme="majorBidi"/>
       <w:b/>
-      <w:bCs/>
-      <w:color w:val="4F81BD" w:themeColor="accent1"/>
-      <w:sz w:val="26"/>
-      <w:szCs w:val="26"/>
     </w:rPr>
   </w:style>
   <w:style w:type="character" w:default="1" w:styleId="DefaultParagraphFont">
@@ -598,14 +930,10 @@
     <w:basedOn w:val="DefaultParagraphFont"/>
     <w:link w:val="Heading2"/>
     <w:uiPriority w:val="9"/>
-    <w:rsid w:val="00632059"/>
-    <w:rPr>
-      <w:rFonts w:asciiTheme="majorHAnsi" w:eastAsiaTheme="majorEastAsia" w:hAnsiTheme="majorHAnsi" w:cstheme="majorBidi"/>
+    <w:rsid w:val="00EB65A3"/>
+    <w:rPr>
+      <w:rFonts w:ascii="Times New Roman" w:hAnsi="Times New Roman" w:cs="Times New Roman"/>
       <w:b/>
-      <w:bCs/>
-      <w:color w:val="4F81BD" w:themeColor="accent1"/>
-      <w:sz w:val="26"/>
-      <w:szCs w:val="26"/>
     </w:rPr>
   </w:style>
   <w:style w:type="paragraph" w:customStyle="1" w:styleId="Abstract">
@@ -620,6 +948,14 @@
       <w:szCs w:val="20"/>
     </w:rPr>
   </w:style>
+  <w:style w:type="paragraph" w:styleId="Bibliography">
+    <w:name w:val="Bibliography"/>
+    <w:basedOn w:val="Normal"/>
+    <w:next w:val="Normal"/>
+    <w:uiPriority w:val="37"/>
+    <w:unhideWhenUsed/>
+    <w:rsid w:val="008A4EE9"/>
+  </w:style>
   <w:style w:type="character" w:customStyle="1" w:styleId="AbstractChar">
     <w:name w:val="Abstract Char"/>
     <w:basedOn w:val="DefaultParagraphFont"/>
@@ -630,6 +966,36 @@
       <w:b/>
       <w:sz w:val="20"/>
       <w:szCs w:val="20"/>
+    </w:rPr>
+  </w:style>
+  <w:style w:type="paragraph" w:styleId="BalloonText">
+    <w:name w:val="Balloon Text"/>
+    <w:basedOn w:val="Normal"/>
+    <w:link w:val="BalloonTextChar"/>
+    <w:uiPriority w:val="99"/>
+    <w:semiHidden/>
+    <w:unhideWhenUsed/>
+    <w:rsid w:val="008A4EE9"/>
+    <w:pPr>
+      <w:spacing w:line="240" w:lineRule="auto"/>
+    </w:pPr>
+    <w:rPr>
+      <w:rFonts w:ascii="Tahoma" w:hAnsi="Tahoma" w:cs="Tahoma"/>
+      <w:sz w:val="16"/>
+      <w:szCs w:val="16"/>
+    </w:rPr>
+  </w:style>
+  <w:style w:type="character" w:customStyle="1" w:styleId="BalloonTextChar">
+    <w:name w:val="Balloon Text Char"/>
+    <w:basedOn w:val="DefaultParagraphFont"/>
+    <w:link w:val="BalloonText"/>
+    <w:uiPriority w:val="99"/>
+    <w:semiHidden/>
+    <w:rsid w:val="008A4EE9"/>
+    <w:rPr>
+      <w:rFonts w:ascii="Tahoma" w:hAnsi="Tahoma" w:cs="Tahoma"/>
+      <w:sz w:val="16"/>
+      <w:szCs w:val="16"/>
     </w:rPr>
   </w:style>
 </w:styles>
@@ -833,20 +1199,16 @@
     <w:uiPriority w:val="9"/>
     <w:unhideWhenUsed/>
     <w:qFormat/>
-    <w:rsid w:val="00632059"/>
+    <w:rsid w:val="00EB65A3"/>
     <w:pPr>
-      <w:keepNext/>
-      <w:keepLines/>
-      <w:spacing w:before="200"/>
+      <w:numPr>
+        <w:numId w:val="2"/>
+      </w:numPr>
+      <w:spacing w:before="160" w:after="100"/>
       <w:outlineLvl w:val="1"/>
     </w:pPr>
     <w:rPr>
-      <w:rFonts w:asciiTheme="majorHAnsi" w:eastAsiaTheme="majorEastAsia" w:hAnsiTheme="majorHAnsi" w:cstheme="majorBidi"/>
       <w:b/>
-      <w:bCs/>
-      <w:color w:val="4F81BD" w:themeColor="accent1"/>
-      <w:sz w:val="26"/>
-      <w:szCs w:val="26"/>
     </w:rPr>
   </w:style>
   <w:style w:type="character" w:default="1" w:styleId="DefaultParagraphFont">
@@ -978,14 +1340,10 @@
     <w:basedOn w:val="DefaultParagraphFont"/>
     <w:link w:val="Heading2"/>
     <w:uiPriority w:val="9"/>
-    <w:rsid w:val="00632059"/>
-    <w:rPr>
-      <w:rFonts w:asciiTheme="majorHAnsi" w:eastAsiaTheme="majorEastAsia" w:hAnsiTheme="majorHAnsi" w:cstheme="majorBidi"/>
+    <w:rsid w:val="00EB65A3"/>
+    <w:rPr>
+      <w:rFonts w:ascii="Times New Roman" w:hAnsi="Times New Roman" w:cs="Times New Roman"/>
       <w:b/>
-      <w:bCs/>
-      <w:color w:val="4F81BD" w:themeColor="accent1"/>
-      <w:sz w:val="26"/>
-      <w:szCs w:val="26"/>
     </w:rPr>
   </w:style>
   <w:style w:type="paragraph" w:customStyle="1" w:styleId="Abstract">
@@ -1000,6 +1358,14 @@
       <w:szCs w:val="20"/>
     </w:rPr>
   </w:style>
+  <w:style w:type="paragraph" w:styleId="Bibliography">
+    <w:name w:val="Bibliography"/>
+    <w:basedOn w:val="Normal"/>
+    <w:next w:val="Normal"/>
+    <w:uiPriority w:val="37"/>
+    <w:unhideWhenUsed/>
+    <w:rsid w:val="008A4EE9"/>
+  </w:style>
   <w:style w:type="character" w:customStyle="1" w:styleId="AbstractChar">
     <w:name w:val="Abstract Char"/>
     <w:basedOn w:val="DefaultParagraphFont"/>
@@ -1010,6 +1376,36 @@
       <w:b/>
       <w:sz w:val="20"/>
       <w:szCs w:val="20"/>
+    </w:rPr>
+  </w:style>
+  <w:style w:type="paragraph" w:styleId="BalloonText">
+    <w:name w:val="Balloon Text"/>
+    <w:basedOn w:val="Normal"/>
+    <w:link w:val="BalloonTextChar"/>
+    <w:uiPriority w:val="99"/>
+    <w:semiHidden/>
+    <w:unhideWhenUsed/>
+    <w:rsid w:val="008A4EE9"/>
+    <w:pPr>
+      <w:spacing w:line="240" w:lineRule="auto"/>
+    </w:pPr>
+    <w:rPr>
+      <w:rFonts w:ascii="Tahoma" w:hAnsi="Tahoma" w:cs="Tahoma"/>
+      <w:sz w:val="16"/>
+      <w:szCs w:val="16"/>
+    </w:rPr>
+  </w:style>
+  <w:style w:type="character" w:customStyle="1" w:styleId="BalloonTextChar">
+    <w:name w:val="Balloon Text Char"/>
+    <w:basedOn w:val="DefaultParagraphFont"/>
+    <w:link w:val="BalloonText"/>
+    <w:uiPriority w:val="99"/>
+    <w:semiHidden/>
+    <w:rsid w:val="008A4EE9"/>
+    <w:rPr>
+      <w:rFonts w:ascii="Tahoma" w:hAnsi="Tahoma" w:cs="Tahoma"/>
+      <w:sz w:val="16"/>
+      <w:szCs w:val="16"/>
     </w:rPr>
   </w:style>
 </w:styles>
@@ -1298,4 +1694,70 @@
   <a:objectDefaults/>
   <a:extraClrSchemeLst/>
 </a:theme>
+</file>
+
+<file path=customXml/item1.xml><?xml version="1.0" encoding="utf-8"?>
+<b:Sources xmlns:b="http://schemas.openxmlformats.org/officeDocument/2006/bibliography" xmlns="http://schemas.openxmlformats.org/officeDocument/2006/bibliography" SelectedStyle="\IEEE2006OfficeOnline.xsl" StyleName="IEEE 2006">
+  <b:Source>
+    <b:Tag>Bar98</b:Tag>
+    <b:SourceType>JournalArticle</b:SourceType>
+    <b:Guid>{38396768-CC18-4F4F-8B24-AF0D5E8EDEE6}</b:Guid>
+    <b:Title>Interactive Segmentation with Intelligent Scissors</b:Title>
+    <b:JournalName>Graphical Models and Image Processing</b:JournalName>
+    <b:Year>1998</b:Year>
+    <b:Pages>349-384</b:Pages>
+    <b:Author>
+      <b:Author>
+        <b:NameList>
+          <b:Person>
+            <b:Last>Barrett</b:Last>
+            <b:Middle>A</b:Middle>
+            <b:First>William</b:First>
+          </b:Person>
+          <b:Person>
+            <b:Last>Mortensen</b:Last>
+            <b:Middle>N</b:Middle>
+            <b:First>Eric</b:First>
+          </b:Person>
+        </b:NameList>
+      </b:Author>
+    </b:Author>
+    <b:RefOrder>1</b:RefOrder>
+  </b:Source>
+  <b:Source>
+    <b:Tag>Bar67</b:Tag>
+    <b:SourceType>JournalArticle</b:SourceType>
+    <b:Guid>{76921F9C-9656-4AA2-9AD8-F10FEB4FDF53}</b:Guid>
+    <b:Title>Interactive live-wire boundary extraction</b:Title>
+    <b:Year>1996/7</b:Year>
+    <b:JournalName>Medical Image Analysis</b:JournalName>
+    <b:Pages>331-341</b:Pages>
+    <b:Author>
+      <b:Author>
+        <b:NameList>
+          <b:Person>
+            <b:Last>Barrett</b:Last>
+            <b:Middle>A</b:Middle>
+            <b:First>William</b:First>
+          </b:Person>
+          <b:Person>
+            <b:Last>Mortensen</b:Last>
+            <b:Middle>N</b:Middle>
+            <b:First>Eric</b:First>
+          </b:Person>
+        </b:NameList>
+      </b:Author>
+    </b:Author>
+    <b:Volume>1</b:Volume>
+    <b:RefOrder>2</b:RefOrder>
+  </b:Source>
+</b:Sources>
+</file>
+
+<file path=customXml/itemProps1.xml><?xml version="1.0" encoding="utf-8"?>
+<ds:datastoreItem xmlns:ds="http://schemas.openxmlformats.org/officeDocument/2006/customXml" ds:itemID="{3781DC48-6535-4C05-97CF-B6E3E054CA49}">
+  <ds:schemaRefs>
+    <ds:schemaRef ds:uri="http://schemas.openxmlformats.org/officeDocument/2006/bibliography"/>
+  </ds:schemaRefs>
+</ds:datastoreItem>
 </file>
</xml_diff>

<commit_message>
More paper pics. Updated paper
</commit_message>
<xml_diff>
--- a/docs/gomezj_cs269_finalprojectreport_livewire.docx
+++ b/docs/gomezj_cs269_finalprojectreport_livewire.docx
@@ -59,8 +59,13 @@
         <w:pStyle w:val="Author"/>
       </w:pPr>
       <w:r>
-        <w:t>Professor Terzopoulos</w:t>
-      </w:r>
+        <w:t xml:space="preserve">Professor </w:t>
+      </w:r>
+      <w:proofErr w:type="spellStart"/>
+      <w:r>
+        <w:t>Terzopoulos</w:t>
+      </w:r>
+      <w:proofErr w:type="spellEnd"/>
     </w:p>
     <w:p>
       <w:pPr>
@@ -156,216 +161,676 @@
           <w:rStyle w:val="AbstractChar"/>
           <w:b/>
         </w:rPr>
-        <w:t xml:space="preserve"> using Java and the OpenCV c</w:t>
-      </w:r>
+        <w:t xml:space="preserve"> using Java and the </w:t>
+      </w:r>
+      <w:proofErr w:type="spellStart"/>
       <w:r>
         <w:rPr>
           <w:rStyle w:val="AbstractChar"/>
           <w:b/>
         </w:rPr>
-        <w:t xml:space="preserve">omputer </w:t>
-      </w:r>
+        <w:t>OpenCV</w:t>
+      </w:r>
+      <w:proofErr w:type="spellEnd"/>
       <w:r>
         <w:rPr>
           <w:rStyle w:val="AbstractChar"/>
           <w:b/>
         </w:rPr>
-        <w:t>v</w:t>
+        <w:t xml:space="preserve"> c</w:t>
       </w:r>
       <w:r>
         <w:rPr>
           <w:rStyle w:val="AbstractChar"/>
           <w:b/>
         </w:rPr>
-        <w:t xml:space="preserve">ision </w:t>
+        <w:t xml:space="preserve">omputer </w:t>
       </w:r>
       <w:r>
         <w:rPr>
           <w:rStyle w:val="AbstractChar"/>
           <w:b/>
         </w:rPr>
+        <w:t>v</w:t>
+      </w:r>
+      <w:r>
+        <w:rPr>
+          <w:rStyle w:val="AbstractChar"/>
+          <w:b/>
+        </w:rPr>
+        <w:t xml:space="preserve">ision </w:t>
+      </w:r>
+      <w:r>
+        <w:rPr>
+          <w:rStyle w:val="AbstractChar"/>
+          <w:b/>
+        </w:rPr>
         <w:t>l</w:t>
+      </w:r>
+      <w:r>
+        <w:rPr>
+          <w:rStyle w:val="AbstractChar"/>
+          <w:b/>
+        </w:rPr>
+        <w:t>ibrary.</w:t>
+      </w:r>
+    </w:p>
+    <w:p>
+      <w:pPr>
+        <w:pStyle w:val="Heading1"/>
+      </w:pPr>
+      <w:r>
+        <w:t>Introduction</w:t>
+      </w:r>
+    </w:p>
+    <w:p>
+      <w:r>
+        <w:t>Image segmentation via manual boundary tracing is tedi</w:t>
+      </w:r>
+      <w:r>
+        <w:t>o</w:t>
+      </w:r>
+      <w:r>
+        <w:t>us, time-consuming, and often inaccurate.</w:t>
+      </w:r>
+      <w:r>
+        <w:t xml:space="preserve"> On the other hand, </w:t>
+      </w:r>
+      <w:r>
+        <w:t>accurate, fully-</w:t>
+      </w:r>
+      <w:r>
+        <w:t>automated general image segmentation is still an unsolved problem.</w:t>
+      </w:r>
+      <w:r>
+        <w:t xml:space="preserve"> </w:t>
+      </w:r>
+      <w:r>
+        <w:t xml:space="preserve">As a result, it is desirable to have interactive tools available that enable users to extract segments of interest from images. </w:t>
+      </w:r>
+      <w:r>
+        <w:t xml:space="preserve">These types of tools are especially desirable in the medical field, where extraction of specific objects from medical imagery is of high interest and importance. </w:t>
+      </w:r>
+      <w:r>
+        <w:t>In 1996, Barrett and Mor</w:t>
+      </w:r>
+      <w:r>
+        <w:t xml:space="preserve">tensen introduced Live-wire, </w:t>
+      </w:r>
+      <w:r>
+        <w:t xml:space="preserve">an interactive tool for </w:t>
+      </w:r>
+      <w:r>
+        <w:t xml:space="preserve">fast and reproducible image segmentation. </w:t>
+      </w:r>
+      <w:r>
+        <w:t>This tool freed users from the tedious job of extracting</w:t>
+      </w:r>
+    </w:p>
+    <w:p>
+      <w:r>
+        <w:tab/>
+      </w:r>
+      <w:r>
+        <w:t>The remainder of this</w:t>
+      </w:r>
+      <w:r>
+        <w:t xml:space="preserve"> paper is organized as follows: in Section II, the previous work by Barrett and Mortensen is presented. </w:t>
+      </w:r>
+      <w:r>
+        <w:t>In section III, the methodology and implementation details of this work are presented. In section IV, results of the implementation are presented and discussed. Finally, in section V, the paper is concluded.</w:t>
+      </w:r>
+    </w:p>
+    <w:p>
+      <w:pPr>
+        <w:pStyle w:val="Heading1"/>
+      </w:pPr>
+      <w:r>
+        <w:t>Previous Work</w:t>
+      </w:r>
+    </w:p>
+    <w:p>
+      <w:pPr>
+        <w:pStyle w:val="Heading1"/>
+      </w:pPr>
+      <w:r>
+        <w:t>Methodology and Implementation</w:t>
+      </w:r>
+    </w:p>
+    <w:p>
+      <w:r>
+        <w:t>In order to keep from re-inventing the wheel, t</w:t>
+      </w:r>
+      <w:r>
+        <w:t xml:space="preserve">his implementation of the live-wire tool utilizes the </w:t>
+      </w:r>
+      <w:proofErr w:type="spellStart"/>
+      <w:r>
+        <w:t>OpenCV</w:t>
+      </w:r>
+      <w:proofErr w:type="spellEnd"/>
+      <w:r>
+        <w:t xml:space="preserve"> computer vision library. </w:t>
+      </w:r>
+      <w:r>
+        <w:t xml:space="preserve">It was desirable early on to use a language and environment that provides both good </w:t>
+      </w:r>
+      <w:r>
+        <w:lastRenderedPageBreak/>
+        <w:t>application performance</w:t>
+      </w:r>
+      <w:r>
+        <w:t xml:space="preserve"> (</w:t>
+      </w:r>
+      <w:r>
+        <w:t>especially during graph expansion</w:t>
+      </w:r>
+      <w:r>
+        <w:t>)</w:t>
+      </w:r>
+      <w:r>
+        <w:t xml:space="preserve"> and implementation </w:t>
+      </w:r>
+      <w:r>
+        <w:t>speed and safety</w:t>
+      </w:r>
+      <w:r>
+        <w:t xml:space="preserve">. </w:t>
+      </w:r>
+      <w:proofErr w:type="spellStart"/>
+      <w:r>
+        <w:t>OpenCV</w:t>
+      </w:r>
+      <w:proofErr w:type="spellEnd"/>
+      <w:r>
+        <w:t xml:space="preserve">, though powerful, has a standard C++ API interface. Though C++ has the quality of creating high performance native code, it </w:t>
+      </w:r>
+      <w:r>
+        <w:t>provides a tedious implementation experience</w:t>
+      </w:r>
+      <w:r>
+        <w:t>. Thus, t</w:t>
+      </w:r>
+      <w:r>
+        <w:t>his live-wire implement</w:t>
+      </w:r>
+      <w:r>
+        <w:t>ation is</w:t>
+      </w:r>
+      <w:r>
+        <w:t xml:space="preserve"> </w:t>
+      </w:r>
+      <w:r>
+        <w:t>based in</w:t>
+      </w:r>
+      <w:r>
+        <w:t xml:space="preserve"> Java </w:t>
+      </w:r>
+      <w:r>
+        <w:t xml:space="preserve">and interfaces </w:t>
+      </w:r>
+      <w:r>
+        <w:t xml:space="preserve">the </w:t>
+      </w:r>
+      <w:proofErr w:type="spellStart"/>
+      <w:r>
+        <w:t>OpenCV</w:t>
+      </w:r>
+      <w:proofErr w:type="spellEnd"/>
+      <w:r>
+        <w:t xml:space="preserve"> libraries</w:t>
+      </w:r>
+      <w:r>
+        <w:t xml:space="preserve"> </w:t>
+      </w:r>
+      <w:r>
+        <w:t xml:space="preserve">via the </w:t>
+      </w:r>
+      <w:proofErr w:type="spellStart"/>
+      <w:r>
+        <w:t>JavaCV</w:t>
+      </w:r>
+      <w:proofErr w:type="spellEnd"/>
+      <w:r>
+        <w:t xml:space="preserve"> wrapper API</w:t>
+      </w:r>
+      <w:r>
+        <w:t>s</w:t>
+      </w:r>
+      <w:r>
+        <w:t>.</w:t>
+      </w:r>
+      <w:r>
+        <w:t xml:space="preserve"> Java provides the performance needed for this application while </w:t>
+      </w:r>
+      <w:r>
+        <w:t>offering</w:t>
+      </w:r>
+      <w:r>
+        <w:t xml:space="preserve"> a safer and higher speed implementation environment.</w:t>
+      </w:r>
+    </w:p>
+    <w:p>
+      <w:pPr>
+        <w:pStyle w:val="Heading2"/>
+      </w:pPr>
+      <w:r>
+        <w:t>Feature</w:t>
+      </w:r>
+      <w:r>
+        <w:t xml:space="preserve"> Extraction</w:t>
+      </w:r>
+    </w:p>
+    <w:p>
+      <w:pPr>
+        <w:jc w:val="center"/>
+      </w:pPr>
+      <w:r>
+        <w:rPr>
+          <w:noProof/>
+        </w:rPr>
+        <w:drawing>
+          <wp:inline distT="0" distB="0" distL="0" distR="0">
+            <wp:extent cx="3162300" cy="2655241"/>
+            <wp:effectExtent l="0" t="0" r="0" b="0"/>
+            <wp:docPr id="1" name="Picture 1"/>
+            <wp:cNvGraphicFramePr>
+              <a:graphicFrameLocks xmlns:a="http://schemas.openxmlformats.org/drawingml/2006/main" noChangeAspect="1"/>
+            </wp:cNvGraphicFramePr>
+            <a:graphic xmlns:a="http://schemas.openxmlformats.org/drawingml/2006/main">
+              <a:graphicData uri="http://schemas.openxmlformats.org/drawingml/2006/picture">
+                <pic:pic xmlns:pic="http://schemas.openxmlformats.org/drawingml/2006/picture">
+                  <pic:nvPicPr>
+                    <pic:cNvPr id="0" name="livewire_banana.png"/>
+                    <pic:cNvPicPr/>
+                  </pic:nvPicPr>
+                  <pic:blipFill>
+                    <a:blip r:embed="rId10">
+                      <a:extLst>
+                        <a:ext uri="{28A0092B-C50C-407E-A947-70E740481C1C}">
+                          <a14:useLocalDpi xmlns:a14="http://schemas.microsoft.com/office/drawing/2010/main" val="0"/>
+                        </a:ext>
+                      </a:extLst>
+                    </a:blip>
+                    <a:stretch>
+                      <a:fillRect/>
+                    </a:stretch>
+                  </pic:blipFill>
+                  <pic:spPr>
+                    <a:xfrm>
+                      <a:off x="0" y="0"/>
+                      <a:ext cx="3167128" cy="2659295"/>
+                    </a:xfrm>
+                    <a:prstGeom prst="rect">
+                      <a:avLst/>
+                    </a:prstGeom>
+                  </pic:spPr>
+                </pic:pic>
+              </a:graphicData>
+            </a:graphic>
+          </wp:inline>
+        </w:drawing>
       </w:r>
       <w:bookmarkStart w:id="0" w:name="_GoBack"/>
       <w:bookmarkEnd w:id="0"/>
-      <w:r>
-        <w:rPr>
-          <w:rStyle w:val="AbstractChar"/>
-          <w:b/>
-        </w:rPr>
-        <w:t>ibrary.</w:t>
-      </w:r>
-    </w:p>
-    <w:p>
-      <w:pPr>
-        <w:pStyle w:val="Heading1"/>
-      </w:pPr>
-      <w:r>
-        <w:t>Introduction</w:t>
-      </w:r>
-    </w:p>
-    <w:p>
-      <w:r>
-        <w:t>Image segmentation via manual boundary tracing is tedi</w:t>
-      </w:r>
-      <w:r>
-        <w:t>o</w:t>
-      </w:r>
-      <w:r>
-        <w:t>us, time-consuming, and often inaccurate.</w:t>
-      </w:r>
-      <w:r>
-        <w:t xml:space="preserve"> On the other hand, </w:t>
-      </w:r>
-      <w:r>
-        <w:t>accurate, fully-</w:t>
-      </w:r>
-      <w:r>
-        <w:t>automated general image segmentation is still an unsolved problem.</w:t>
-      </w:r>
-      <w:r>
-        <w:t xml:space="preserve"> </w:t>
-      </w:r>
-      <w:r>
-        <w:t xml:space="preserve">As a result, it is desirable to have interactive tools available that enable users to extract segments of interest from images. </w:t>
-      </w:r>
-      <w:r>
-        <w:t xml:space="preserve">These types of tools are especially desirable in the medical field, where extraction of specific objects from medical imagery is of high interest and importance. </w:t>
-      </w:r>
-      <w:r>
-        <w:t>In 1996, Barrett and Mor</w:t>
-      </w:r>
-      <w:r>
-        <w:t xml:space="preserve">tensen introduced Live-wire, </w:t>
-      </w:r>
-      <w:r>
-        <w:t xml:space="preserve">an interactive tool for </w:t>
-      </w:r>
-      <w:r>
-        <w:t xml:space="preserve">fast and reproducible image segmentation. </w:t>
-      </w:r>
-      <w:r>
-        <w:t>This tool freed users from the tedious job of extracting</w:t>
-      </w:r>
-    </w:p>
-    <w:p>
-      <w:r>
-        <w:tab/>
-      </w:r>
-      <w:r>
-        <w:t>The remainder of this</w:t>
-      </w:r>
-      <w:r>
-        <w:t xml:space="preserve"> paper is organized as follows: in Section II, the previous work by Barrett and Mortensen is presented. </w:t>
-      </w:r>
-      <w:r>
-        <w:t>In section III, the methodology and implementation details of this work are presented. In section IV, results of the implementation are presented and discussed. Finally, in section V, the paper is concluded.</w:t>
-      </w:r>
-    </w:p>
-    <w:p>
-      <w:pPr>
-        <w:pStyle w:val="Heading1"/>
-      </w:pPr>
-      <w:r>
-        <w:t>Previous Work</w:t>
-      </w:r>
-    </w:p>
-    <w:p>
-      <w:pPr>
-        <w:pStyle w:val="Heading1"/>
-      </w:pPr>
-      <w:r>
-        <w:t>Methodology and Implementation</w:t>
-      </w:r>
-    </w:p>
-    <w:p>
-      <w:r>
-        <w:t>In order to keep from re-inventing the wheel, t</w:t>
-      </w:r>
-      <w:r>
-        <w:t xml:space="preserve">his implementation of the live-wire tool utilizes the OpenCV computer vision library. </w:t>
-      </w:r>
-      <w:r>
-        <w:t xml:space="preserve">It was desirable early on to use a language and environment that provides both good </w:t>
-      </w:r>
-      <w:r>
+    </w:p>
+    <w:p/>
+    <w:p>
+      <w:pPr>
+        <w:jc w:val="center"/>
+        <w:rPr>
+          <w:noProof/>
+        </w:rPr>
+      </w:pPr>
+      <w:r>
+        <w:rPr>
+          <w:noProof/>
+        </w:rPr>
         <w:lastRenderedPageBreak/>
-        <w:t>application performance</w:t>
-      </w:r>
-      <w:r>
-        <w:t xml:space="preserve"> (</w:t>
-      </w:r>
-      <w:r>
-        <w:t>especially during graph expansion</w:t>
-      </w:r>
-      <w:r>
-        <w:t>)</w:t>
-      </w:r>
-      <w:r>
-        <w:t xml:space="preserve"> and implementation </w:t>
-      </w:r>
-      <w:r>
-        <w:t>speed and safety</w:t>
-      </w:r>
-      <w:r>
-        <w:t xml:space="preserve">. </w:t>
-      </w:r>
-      <w:r>
-        <w:t xml:space="preserve">OpenCV, though powerful, has a standard C++ API interface. Though C++ has the quality of creating high performance native code, it </w:t>
-      </w:r>
-      <w:r>
-        <w:t>provides a tedious implementation experience</w:t>
-      </w:r>
-      <w:r>
-        <w:t>. Thus, t</w:t>
-      </w:r>
-      <w:r>
-        <w:t>his live-wire implement</w:t>
-      </w:r>
-      <w:r>
-        <w:t>ation is</w:t>
-      </w:r>
-      <w:r>
-        <w:t xml:space="preserve"> </w:t>
-      </w:r>
-      <w:r>
-        <w:t>based in</w:t>
-      </w:r>
-      <w:r>
-        <w:t xml:space="preserve"> Java </w:t>
-      </w:r>
-      <w:r>
-        <w:t xml:space="preserve">and interfaces </w:t>
-      </w:r>
-      <w:r>
-        <w:t xml:space="preserve">the </w:t>
-      </w:r>
-      <w:r>
-        <w:t>OpenCV</w:t>
-      </w:r>
-      <w:r>
-        <w:t xml:space="preserve"> libraries</w:t>
-      </w:r>
-      <w:r>
-        <w:t xml:space="preserve"> </w:t>
-      </w:r>
-      <w:r>
-        <w:t>via the JavaCV wrapper API</w:t>
-      </w:r>
-      <w:r>
-        <w:t>s</w:t>
-      </w:r>
-      <w:r>
-        <w:t>.</w:t>
-      </w:r>
-      <w:r>
-        <w:t xml:space="preserve"> Java provides the performance needed for this application while </w:t>
-      </w:r>
-      <w:r>
-        <w:t>offering</w:t>
-      </w:r>
-      <w:r>
-        <w:t xml:space="preserve"> a safer and higher speed implementation environment.</w:t>
+        <w:drawing>
+          <wp:inline distT="0" distB="0" distL="0" distR="0" wp14:anchorId="00D29ED7" wp14:editId="2B244764">
+            <wp:extent cx="2876550" cy="2421923"/>
+            <wp:effectExtent l="0" t="0" r="0" b="0"/>
+            <wp:docPr id="3" name="Picture 3"/>
+            <wp:cNvGraphicFramePr>
+              <a:graphicFrameLocks xmlns:a="http://schemas.openxmlformats.org/drawingml/2006/main" noChangeAspect="1"/>
+            </wp:cNvGraphicFramePr>
+            <a:graphic xmlns:a="http://schemas.openxmlformats.org/drawingml/2006/main">
+              <a:graphicData uri="http://schemas.openxmlformats.org/drawingml/2006/picture">
+                <pic:pic xmlns:pic="http://schemas.openxmlformats.org/drawingml/2006/picture">
+                  <pic:nvPicPr>
+                    <pic:cNvPr id="0" name="gradY.PNG"/>
+                    <pic:cNvPicPr/>
+                  </pic:nvPicPr>
+                  <pic:blipFill>
+                    <a:blip r:embed="rId11">
+                      <a:extLst>
+                        <a:ext uri="{28A0092B-C50C-407E-A947-70E740481C1C}">
+                          <a14:useLocalDpi xmlns:a14="http://schemas.microsoft.com/office/drawing/2010/main" val="0"/>
+                        </a:ext>
+                      </a:extLst>
+                    </a:blip>
+                    <a:stretch>
+                      <a:fillRect/>
+                    </a:stretch>
+                  </pic:blipFill>
+                  <pic:spPr>
+                    <a:xfrm>
+                      <a:off x="0" y="0"/>
+                      <a:ext cx="2876550" cy="2421923"/>
+                    </a:xfrm>
+                    <a:prstGeom prst="rect">
+                      <a:avLst/>
+                    </a:prstGeom>
+                  </pic:spPr>
+                </pic:pic>
+              </a:graphicData>
+            </a:graphic>
+          </wp:inline>
+        </w:drawing>
+      </w:r>
+    </w:p>
+    <w:p>
+      <w:pPr>
+        <w:jc w:val="center"/>
+        <w:rPr>
+          <w:noProof/>
+        </w:rPr>
+      </w:pPr>
+    </w:p>
+    <w:p>
+      <w:pPr>
+        <w:jc w:val="center"/>
+        <w:rPr>
+          <w:noProof/>
+        </w:rPr>
+      </w:pPr>
+      <w:r>
+        <w:rPr>
+          <w:noProof/>
+        </w:rPr>
+        <w:drawing>
+          <wp:inline distT="0" distB="0" distL="0" distR="0" wp14:anchorId="5E642ABB" wp14:editId="43C8309C">
+            <wp:extent cx="2895600" cy="2439626"/>
+            <wp:effectExtent l="0" t="0" r="0" b="0"/>
+            <wp:docPr id="4" name="Picture 4"/>
+            <wp:cNvGraphicFramePr>
+              <a:graphicFrameLocks xmlns:a="http://schemas.openxmlformats.org/drawingml/2006/main" noChangeAspect="1"/>
+            </wp:cNvGraphicFramePr>
+            <a:graphic xmlns:a="http://schemas.openxmlformats.org/drawingml/2006/main">
+              <a:graphicData uri="http://schemas.openxmlformats.org/drawingml/2006/picture">
+                <pic:pic xmlns:pic="http://schemas.openxmlformats.org/drawingml/2006/picture">
+                  <pic:nvPicPr>
+                    <pic:cNvPr id="0" name="gradX.PNG"/>
+                    <pic:cNvPicPr/>
+                  </pic:nvPicPr>
+                  <pic:blipFill>
+                    <a:blip r:embed="rId12">
+                      <a:extLst>
+                        <a:ext uri="{28A0092B-C50C-407E-A947-70E740481C1C}">
+                          <a14:useLocalDpi xmlns:a14="http://schemas.microsoft.com/office/drawing/2010/main" val="0"/>
+                        </a:ext>
+                      </a:extLst>
+                    </a:blip>
+                    <a:stretch>
+                      <a:fillRect/>
+                    </a:stretch>
+                  </pic:blipFill>
+                  <pic:spPr>
+                    <a:xfrm>
+                      <a:off x="0" y="0"/>
+                      <a:ext cx="2897576" cy="2441291"/>
+                    </a:xfrm>
+                    <a:prstGeom prst="rect">
+                      <a:avLst/>
+                    </a:prstGeom>
+                  </pic:spPr>
+                </pic:pic>
+              </a:graphicData>
+            </a:graphic>
+          </wp:inline>
+        </w:drawing>
+      </w:r>
+    </w:p>
+    <w:p>
+      <w:pPr>
+        <w:jc w:val="center"/>
+        <w:rPr>
+          <w:noProof/>
+        </w:rPr>
+      </w:pPr>
+    </w:p>
+    <w:p>
+      <w:pPr>
+        <w:jc w:val="center"/>
+        <w:rPr>
+          <w:noProof/>
+        </w:rPr>
+      </w:pPr>
+      <w:r>
+        <w:rPr>
+          <w:noProof/>
+        </w:rPr>
+        <w:drawing>
+          <wp:inline distT="0" distB="0" distL="0" distR="0" wp14:anchorId="71FDB7FF" wp14:editId="2D889DFC">
+            <wp:extent cx="2905125" cy="2450990"/>
+            <wp:effectExtent l="0" t="0" r="0" b="6985"/>
+            <wp:docPr id="5" name="Picture 5"/>
+            <wp:cNvGraphicFramePr>
+              <a:graphicFrameLocks xmlns:a="http://schemas.openxmlformats.org/drawingml/2006/main" noChangeAspect="1"/>
+            </wp:cNvGraphicFramePr>
+            <a:graphic xmlns:a="http://schemas.openxmlformats.org/drawingml/2006/main">
+              <a:graphicData uri="http://schemas.openxmlformats.org/drawingml/2006/picture">
+                <pic:pic xmlns:pic="http://schemas.openxmlformats.org/drawingml/2006/picture">
+                  <pic:nvPicPr>
+                    <pic:cNvPr id="0" name="grad_mag.PNG"/>
+                    <pic:cNvPicPr/>
+                  </pic:nvPicPr>
+                  <pic:blipFill>
+                    <a:blip r:embed="rId13">
+                      <a:extLst>
+                        <a:ext uri="{28A0092B-C50C-407E-A947-70E740481C1C}">
+                          <a14:useLocalDpi xmlns:a14="http://schemas.microsoft.com/office/drawing/2010/main" val="0"/>
+                        </a:ext>
+                      </a:extLst>
+                    </a:blip>
+                    <a:stretch>
+                      <a:fillRect/>
+                    </a:stretch>
+                  </pic:blipFill>
+                  <pic:spPr>
+                    <a:xfrm>
+                      <a:off x="0" y="0"/>
+                      <a:ext cx="2907197" cy="2452738"/>
+                    </a:xfrm>
+                    <a:prstGeom prst="rect">
+                      <a:avLst/>
+                    </a:prstGeom>
+                  </pic:spPr>
+                </pic:pic>
+              </a:graphicData>
+            </a:graphic>
+          </wp:inline>
+        </w:drawing>
+      </w:r>
+    </w:p>
+    <w:p>
+      <w:pPr>
+        <w:jc w:val="center"/>
+        <w:rPr>
+          <w:noProof/>
+        </w:rPr>
+      </w:pPr>
+      <w:r>
+        <w:rPr>
+          <w:noProof/>
+        </w:rPr>
+        <w:lastRenderedPageBreak/>
+        <w:drawing>
+          <wp:inline distT="0" distB="0" distL="0" distR="0" wp14:anchorId="6D219932" wp14:editId="3CFF0C66">
+            <wp:extent cx="2895600" cy="2421875"/>
+            <wp:effectExtent l="0" t="0" r="0" b="0"/>
+            <wp:docPr id="6" name="Picture 6"/>
+            <wp:cNvGraphicFramePr>
+              <a:graphicFrameLocks xmlns:a="http://schemas.openxmlformats.org/drawingml/2006/main" noChangeAspect="1"/>
+            </wp:cNvGraphicFramePr>
+            <a:graphic xmlns:a="http://schemas.openxmlformats.org/drawingml/2006/main">
+              <a:graphicData uri="http://schemas.openxmlformats.org/drawingml/2006/picture">
+                <pic:pic xmlns:pic="http://schemas.openxmlformats.org/drawingml/2006/picture">
+                  <pic:nvPicPr>
+                    <pic:cNvPr id="0" name="grad_dir.PNG"/>
+                    <pic:cNvPicPr/>
+                  </pic:nvPicPr>
+                  <pic:blipFill>
+                    <a:blip r:embed="rId14">
+                      <a:extLst>
+                        <a:ext uri="{28A0092B-C50C-407E-A947-70E740481C1C}">
+                          <a14:useLocalDpi xmlns:a14="http://schemas.microsoft.com/office/drawing/2010/main" val="0"/>
+                        </a:ext>
+                      </a:extLst>
+                    </a:blip>
+                    <a:stretch>
+                      <a:fillRect/>
+                    </a:stretch>
+                  </pic:blipFill>
+                  <pic:spPr>
+                    <a:xfrm>
+                      <a:off x="0" y="0"/>
+                      <a:ext cx="2896263" cy="2422430"/>
+                    </a:xfrm>
+                    <a:prstGeom prst="rect">
+                      <a:avLst/>
+                    </a:prstGeom>
+                  </pic:spPr>
+                </pic:pic>
+              </a:graphicData>
+            </a:graphic>
+          </wp:inline>
+        </w:drawing>
+      </w:r>
+    </w:p>
+    <w:p>
+      <w:pPr>
+        <w:jc w:val="center"/>
+        <w:rPr>
+          <w:noProof/>
+        </w:rPr>
+      </w:pPr>
+    </w:p>
+    <w:p>
+      <w:pPr>
+        <w:jc w:val="center"/>
+        <w:rPr>
+          <w:noProof/>
+        </w:rPr>
+      </w:pPr>
+      <w:r>
+        <w:rPr>
+          <w:noProof/>
+        </w:rPr>
+        <w:drawing>
+          <wp:inline distT="0" distB="0" distL="0" distR="0" wp14:anchorId="1F8B7B00" wp14:editId="44FA6F97">
+            <wp:extent cx="2905125" cy="2471582"/>
+            <wp:effectExtent l="0" t="0" r="0" b="5080"/>
+            <wp:docPr id="7" name="Picture 7"/>
+            <wp:cNvGraphicFramePr>
+              <a:graphicFrameLocks xmlns:a="http://schemas.openxmlformats.org/drawingml/2006/main" noChangeAspect="1"/>
+            </wp:cNvGraphicFramePr>
+            <a:graphic xmlns:a="http://schemas.openxmlformats.org/drawingml/2006/main">
+              <a:graphicData uri="http://schemas.openxmlformats.org/drawingml/2006/picture">
+                <pic:pic xmlns:pic="http://schemas.openxmlformats.org/drawingml/2006/picture">
+                  <pic:nvPicPr>
+                    <pic:cNvPr id="0" name="edges.PNG"/>
+                    <pic:cNvPicPr/>
+                  </pic:nvPicPr>
+                  <pic:blipFill>
+                    <a:blip r:embed="rId15">
+                      <a:extLst>
+                        <a:ext uri="{28A0092B-C50C-407E-A947-70E740481C1C}">
+                          <a14:useLocalDpi xmlns:a14="http://schemas.microsoft.com/office/drawing/2010/main" val="0"/>
+                        </a:ext>
+                      </a:extLst>
+                    </a:blip>
+                    <a:stretch>
+                      <a:fillRect/>
+                    </a:stretch>
+                  </pic:blipFill>
+                  <pic:spPr>
+                    <a:xfrm>
+                      <a:off x="0" y="0"/>
+                      <a:ext cx="2912752" cy="2478071"/>
+                    </a:xfrm>
+                    <a:prstGeom prst="rect">
+                      <a:avLst/>
+                    </a:prstGeom>
+                  </pic:spPr>
+                </pic:pic>
+              </a:graphicData>
+            </a:graphic>
+          </wp:inline>
+        </w:drawing>
+      </w:r>
+    </w:p>
+    <w:p>
+      <w:pPr>
+        <w:jc w:val="center"/>
+        <w:rPr>
+          <w:noProof/>
+        </w:rPr>
+      </w:pPr>
+    </w:p>
+    <w:p>
+      <w:pPr>
+        <w:jc w:val="center"/>
+        <w:rPr>
+          <w:noProof/>
+        </w:rPr>
+      </w:pPr>
+      <w:r>
+        <w:rPr>
+          <w:noProof/>
+        </w:rPr>
+        <w:drawing>
+          <wp:inline distT="0" distB="0" distL="0" distR="0" wp14:anchorId="5697BD5C" wp14:editId="16485388">
+            <wp:extent cx="2933700" cy="2471165"/>
+            <wp:effectExtent l="0" t="0" r="0" b="5715"/>
+            <wp:docPr id="2" name="Picture 2"/>
+            <wp:cNvGraphicFramePr>
+              <a:graphicFrameLocks xmlns:a="http://schemas.openxmlformats.org/drawingml/2006/main" noChangeAspect="1"/>
+            </wp:cNvGraphicFramePr>
+            <a:graphic xmlns:a="http://schemas.openxmlformats.org/drawingml/2006/main">
+              <a:graphicData uri="http://schemas.openxmlformats.org/drawingml/2006/picture">
+                <pic:pic xmlns:pic="http://schemas.openxmlformats.org/drawingml/2006/picture">
+                  <pic:nvPicPr>
+                    <pic:cNvPr id="0" name="inv_sum.PNG"/>
+                    <pic:cNvPicPr/>
+                  </pic:nvPicPr>
+                  <pic:blipFill>
+                    <a:blip r:embed="rId16">
+                      <a:extLst>
+                        <a:ext uri="{28A0092B-C50C-407E-A947-70E740481C1C}">
+                          <a14:useLocalDpi xmlns:a14="http://schemas.microsoft.com/office/drawing/2010/main" val="0"/>
+                        </a:ext>
+                      </a:extLst>
+                    </a:blip>
+                    <a:stretch>
+                      <a:fillRect/>
+                    </a:stretch>
+                  </pic:blipFill>
+                  <pic:spPr>
+                    <a:xfrm>
+                      <a:off x="0" y="0"/>
+                      <a:ext cx="2939494" cy="2476045"/>
+                    </a:xfrm>
+                    <a:prstGeom prst="rect">
+                      <a:avLst/>
+                    </a:prstGeom>
+                  </pic:spPr>
+                </pic:pic>
+              </a:graphicData>
+            </a:graphic>
+          </wp:inline>
+        </w:drawing>
       </w:r>
     </w:p>
     <w:p>
@@ -373,10 +838,7 @@
         <w:pStyle w:val="Heading2"/>
       </w:pPr>
       <w:r>
-        <w:t>Feature</w:t>
-      </w:r>
-      <w:r>
-        <w:t xml:space="preserve"> Extraction</w:t>
+        <w:t>Local Costs</w:t>
       </w:r>
     </w:p>
     <w:p>
@@ -389,19 +851,7 @@
         <w:pStyle w:val="Heading2"/>
       </w:pPr>
       <w:r>
-        <w:t>Local Costs</w:t>
-      </w:r>
-    </w:p>
-    <w:p>
-      <w:r>
-        <w:t>TODO</w:t>
-      </w:r>
-    </w:p>
-    <w:p>
-      <w:pPr>
-        <w:pStyle w:val="Heading2"/>
-      </w:pPr>
-      <w:r>
+        <w:lastRenderedPageBreak/>
         <w:t>Graph Expansion</w:t>
       </w:r>
     </w:p>
@@ -471,6 +921,7 @@
     <w:sdt>
       <w:sdtPr>
         <w:rPr>
+          <w:smallCaps w:val="0"/>
           <w:sz w:val="22"/>
           <w:szCs w:val="22"/>
         </w:rPr>
@@ -484,7 +935,6 @@
         <w:rPr>
           <w:b/>
           <w:bCs/>
-          <w:smallCaps w:val="0"/>
         </w:rPr>
       </w:sdtEndPr>
       <w:sdtContent>
@@ -546,7 +996,6 @@
                   <w:rPr>
                     <w:noProof/>
                   </w:rPr>
-                  <w:lastRenderedPageBreak/>
                   <w:t xml:space="preserve">[1] </w:t>
                 </w:r>
               </w:p>
@@ -715,6 +1164,7 @@
         <w:docPartUnique/>
       </w:docPartObj>
     </w:sdtPr>
+    <w:sdtEndPr/>
     <w:sdtContent>
       <w:sdt>
         <w:sdtPr>
@@ -724,6 +1174,7 @@
             <w:docPartUnique/>
           </w:docPartObj>
         </w:sdtPr>
+        <w:sdtEndPr/>
         <w:sdtContent>
           <w:p>
             <w:pPr>
@@ -764,7 +1215,7 @@
                 <w:bCs/>
                 <w:noProof/>
               </w:rPr>
-              <w:t>1</w:t>
+              <w:t>2</w:t>
             </w:r>
             <w:r>
               <w:rPr>
@@ -809,7 +1260,7 @@
                 <w:bCs/>
                 <w:noProof/>
               </w:rPr>
-              <w:t>2</w:t>
+              <w:t>3</w:t>
             </w:r>
             <w:r>
               <w:rPr>
@@ -2323,7 +2774,7 @@
 </file>
 
 <file path=customXml/itemProps1.xml><?xml version="1.0" encoding="utf-8"?>
-<ds:datastoreItem xmlns:ds="http://schemas.openxmlformats.org/officeDocument/2006/customXml" ds:itemID="{5DD6091C-5F1C-4B6B-834E-4E922D9CAB1F}">
+<ds:datastoreItem xmlns:ds="http://schemas.openxmlformats.org/officeDocument/2006/customXml" ds:itemID="{572B328C-84EE-4A5A-B796-46A9C42888A5}">
   <ds:schemaRefs>
     <ds:schemaRef ds:uri="http://schemas.openxmlformats.org/officeDocument/2006/bibliography"/>
   </ds:schemaRefs>

</xml_diff>

<commit_message>
Final paper and modified README
</commit_message>
<xml_diff>
--- a/docs/gomezj_cs269_finalprojectreport_livewire.docx
+++ b/docs/gomezj_cs269_finalprojectreport_livewire.docx
@@ -345,6 +345,7 @@
           <w:id w:val="-1565337746"/>
           <w:citation/>
         </w:sdtPr>
+        <w:sdtEndPr/>
         <w:sdtContent>
           <w:r>
             <w:fldChar w:fldCharType="begin"/>
@@ -677,6 +678,7 @@
           <w:id w:val="2124421146"/>
           <w:citation/>
         </w:sdtPr>
+        <w:sdtEndPr/>
         <w:sdtContent>
           <w:r>
             <w:fldChar w:fldCharType="begin"/>
@@ -1033,13 +1035,7 @@
                 <w:rPr>
                   <w:rFonts w:ascii="Cambria Math" w:eastAsiaTheme="minorEastAsia" w:hAnsi="Cambria Math"/>
                 </w:rPr>
-                <m:t xml:space="preserve">p, </m:t>
-              </m:r>
-              <m:r>
-                <w:rPr>
-                  <w:rFonts w:ascii="Cambria Math" w:eastAsiaTheme="minorEastAsia" w:hAnsi="Cambria Math"/>
-                </w:rPr>
-                <m:t>q</m:t>
+                <m:t>p, q</m:t>
               </m:r>
             </m:e>
           </m:d>
@@ -1274,6 +1270,7 @@
           <w:id w:val="1017039894"/>
           <w:citation/>
         </w:sdtPr>
+        <w:sdtEndPr/>
         <w:sdtContent>
           <w:r>
             <w:rPr>
@@ -1424,7 +1421,7 @@
         <w:t xml:space="preserve"> if the new cumulative cost is less than its previous minimum cost</w:t>
       </w:r>
       <w:r>
-        <w:t xml:space="preserve"> or if the node does not yet have a parent pointer set</w:t>
+        <w:t xml:space="preserve"> or if the node does not yet have a parent pointer</w:t>
       </w:r>
       <w:r>
         <w:t>. The neighboring node with the least minimum cost is then expanded and the process is repeated, producing a wavefront of expansion, until all nodes have been expanded. After expansion, a minimum-cost path can be traversed from every pixel back to the original seed-point.</w:t>
@@ -1449,6 +1446,7 @@
           <w:id w:val="1245775273"/>
           <w:citation/>
         </w:sdtPr>
+        <w:sdtEndPr/>
         <w:sdtContent>
           <w:r>
             <w:fldChar w:fldCharType="begin"/>
@@ -1478,6 +1476,7 @@
           <w:id w:val="-497817746"/>
           <w:citation/>
         </w:sdtPr>
+        <w:sdtEndPr/>
         <w:sdtContent>
           <w:r>
             <w:fldChar w:fldCharType="begin"/>
@@ -1532,6 +1531,7 @@
           <w:id w:val="-2028242122"/>
           <w:citation/>
         </w:sdtPr>
+        <w:sdtEndPr/>
         <w:sdtContent>
           <w:r>
             <w:fldChar w:fldCharType="begin"/>
@@ -1636,6 +1636,7 @@
           <w:id w:val="639696910"/>
           <w:citation/>
         </w:sdtPr>
+        <w:sdtEndPr/>
         <w:sdtContent>
           <w:r>
             <w:fldChar w:fldCharType="begin"/>
@@ -1658,7 +1659,13 @@
         </w:sdtContent>
       </w:sdt>
       <w:r>
-        <w:t xml:space="preserve">. This essentially freezes a previous portion of the boundary, which is no longer subject to change from then on. This allows a user to guide the free end of the boundary without having to manually generate the seed points as he goes. </w:t>
+        <w:t>. This essentially freezes a previous portion of the boundary, which is no longer subject to change from then on. This allows a user to guide the free end of the boundary without havin</w:t>
+      </w:r>
+      <w:r>
+        <w:t>g to manually generate the seed-</w:t>
+      </w:r>
+      <w:r>
+        <w:t xml:space="preserve">points as he goes. </w:t>
       </w:r>
       <w:r>
         <w:t>For more details on path cooling, r</w:t>
@@ -1671,6 +1678,7 @@
           <w:id w:val="-561025571"/>
           <w:citation/>
         </w:sdtPr>
+        <w:sdtEndPr/>
         <w:sdtContent>
           <w:r>
             <w:fldChar w:fldCharType="begin"/>
@@ -1703,6 +1711,7 @@
           <w:id w:val="-1939290684"/>
           <w:citation/>
         </w:sdtPr>
+        <w:sdtEndPr/>
         <w:sdtContent>
           <w:r>
             <w:fldChar w:fldCharType="begin"/>
@@ -1757,6 +1766,7 @@
           <w:id w:val="1555431507"/>
           <w:citation/>
         </w:sdtPr>
+        <w:sdtEndPr/>
         <w:sdtContent>
           <w:r>
             <w:fldChar w:fldCharType="begin"/>
@@ -1789,6 +1799,7 @@
           <w:id w:val="531229881"/>
           <w:citation/>
         </w:sdtPr>
+        <w:sdtEndPr/>
         <w:sdtContent>
           <w:r>
             <w:fldChar w:fldCharType="begin"/>
@@ -1966,7 +1977,10 @@
         <w:t>The process of extracting a closed boundary involves several steps</w:t>
       </w:r>
       <w:r>
-        <w:t>, which were described previously in the Previous Work section</w:t>
+        <w:t>, which were described previously in section</w:t>
+      </w:r>
+      <w:r>
+        <w:t xml:space="preserve"> II</w:t>
       </w:r>
       <w:r>
         <w:t xml:space="preserve">. </w:t>
@@ -2133,8 +2147,6 @@
       <w:r>
         <w:t>.</w:t>
       </w:r>
-    </w:p>
-    <w:p>
       <w:r>
         <w:tab/>
       </w:r>
@@ -2145,7 +2157,7 @@
         <w:t>igures</w:t>
       </w:r>
       <w:r>
-        <w:t xml:space="preserve"> 1 through 7</w:t>
+        <w:t xml:space="preserve"> 1 through 5</w:t>
       </w:r>
       <w:r>
         <w:t xml:space="preserve"> on the following page provide visualization</w:t>
@@ -2227,6 +2239,20 @@
       </w:r>
       <w:r>
         <w:t xml:space="preserve"> original image.</w:t>
+      </w:r>
+      <w:r>
+        <w:t xml:space="preserve"> </w:t>
+      </w:r>
+      <w:r>
+        <w:t xml:space="preserve">Figure 6 shows the binary image of edges extracted by the </w:t>
+      </w:r>
+      <w:proofErr w:type="gramStart"/>
+      <w:r>
+        <w:t>Canny</w:t>
+      </w:r>
+      <w:proofErr w:type="gramEnd"/>
+      <w:r>
+        <w:t xml:space="preserve"> edge detector.</w:t>
       </w:r>
     </w:p>
     <w:p>
@@ -2249,6 +2275,7 @@
           <w:id w:val="1825081998"/>
           <w:citation/>
         </w:sdtPr>
+        <w:sdtEndPr/>
         <w:sdtContent>
           <w:r>
             <w:fldChar w:fldCharType="begin"/>
@@ -2282,6 +2309,9 @@
       <w:r>
         <w:t>.</w:t>
       </w:r>
+      <w:r>
+        <w:t xml:space="preserve"> Figure 7 shows the resulting cost map.</w:t>
+      </w:r>
     </w:p>
     <w:p>
       <w:pPr>
@@ -2300,9 +2330,6 @@
       </w:r>
       <w:r>
         <w:t xml:space="preserve"> as a starting point for the graph expansion process.</w:t>
-      </w:r>
-      <w:r>
-        <w:t xml:space="preserve"> </w:t>
       </w:r>
     </w:p>
     <w:p>
@@ -2322,6 +2349,7 @@
           <w:id w:val="-2013126195"/>
           <w:citation/>
         </w:sdtPr>
+        <w:sdtEndPr/>
         <w:sdtContent>
           <w:r>
             <w:fldChar w:fldCharType="begin"/>
@@ -2351,6 +2379,7 @@
           <w:id w:val="-1005434647"/>
           <w:citation/>
         </w:sdtPr>
+        <w:sdtEndPr/>
         <w:sdtContent>
           <w:r>
             <w:fldChar w:fldCharType="begin"/>
@@ -2404,21 +2433,7 @@
     </w:p>
     <w:p>
       <w:r>
-        <w:t xml:space="preserve">Once a good seed-point has been extracted, we can begin the expansion process. A separate CostMap class was used </w:t>
-      </w:r>
-      <w:r>
-        <w:t xml:space="preserve">in this implementation </w:t>
-      </w:r>
-      <w:r>
-        <w:t xml:space="preserve">to keep track of the graph of pixel-nodes and to perform expansion. </w:t>
-      </w:r>
-    </w:p>
-    <w:p>
-      <w:pPr>
-        <w:ind w:firstLine="360"/>
-      </w:pPr>
-      <w:r>
-        <w:t xml:space="preserve">To simplify implementation, data structures from the Java Collections Framework were used. A PriorityQueue is created to keep track of the expanding wavefront of pixel-nodes, while a HashSet was used to keep track of the already expanded nodes. However, since PriorityQueue only offers </w:t>
+        <w:t xml:space="preserve">Once a good seed-point has been extracted, we can begin the expansion process. To simplify implementation, data structures from the Java Collections Framework were used. A PriorityQueue is created to keep track of the expanding wavefront of pixel-nodes, while a HashSet was used to keep track of the already expanded nodes. However, since PriorityQueue only offers </w:t>
       </w:r>
       <m:oMath>
         <m:r>
@@ -2518,24 +2533,14 @@
       <w:r>
         <w:t xml:space="preserve">Figure </w:t>
       </w:r>
-      <w:r>
-        <w:fldChar w:fldCharType="begin"/>
-      </w:r>
-      <w:r>
-        <w:instrText xml:space="preserve"> SEQ Figure \* ARABIC </w:instrText>
-      </w:r>
-      <w:r>
-        <w:fldChar w:fldCharType="separate"/>
-      </w:r>
-      <w:r>
-        <w:rPr>
-          <w:noProof/>
-        </w:rPr>
-        <w:t>1</w:t>
-      </w:r>
-      <w:r>
-        <w:fldChar w:fldCharType="end"/>
-      </w:r>
+      <w:fldSimple w:instr=" SEQ Figure \* ARABIC ">
+        <w:r>
+          <w:rPr>
+            <w:noProof/>
+          </w:rPr>
+          <w:t>1</w:t>
+        </w:r>
+      </w:fldSimple>
       <w:r>
         <w:t>: An original image of a banana</w:t>
       </w:r>
@@ -2603,24 +2608,14 @@
       <w:r>
         <w:t xml:space="preserve">Figure </w:t>
       </w:r>
-      <w:r>
-        <w:fldChar w:fldCharType="begin"/>
-      </w:r>
-      <w:r>
-        <w:instrText xml:space="preserve"> SEQ Figure \* ARABIC </w:instrText>
-      </w:r>
-      <w:r>
-        <w:fldChar w:fldCharType="separate"/>
-      </w:r>
-      <w:r>
-        <w:rPr>
-          <w:noProof/>
-        </w:rPr>
-        <w:t>2</w:t>
-      </w:r>
-      <w:r>
-        <w:fldChar w:fldCharType="end"/>
-      </w:r>
+      <w:fldSimple w:instr=" SEQ Figure \* ARABIC ">
+        <w:r>
+          <w:rPr>
+            <w:noProof/>
+          </w:rPr>
+          <w:t>2</w:t>
+        </w:r>
+      </w:fldSimple>
       <w:r>
         <w:t>: The y-component of the gradient of the image in figure 1</w:t>
       </w:r>
@@ -2688,24 +2683,14 @@
       <w:r>
         <w:t xml:space="preserve">Figure </w:t>
       </w:r>
-      <w:r>
-        <w:fldChar w:fldCharType="begin"/>
-      </w:r>
-      <w:r>
-        <w:instrText xml:space="preserve"> SEQ Figure \* ARABIC </w:instrText>
-      </w:r>
-      <w:r>
-        <w:fldChar w:fldCharType="separate"/>
-      </w:r>
-      <w:r>
-        <w:rPr>
-          <w:noProof/>
-        </w:rPr>
-        <w:t>3</w:t>
-      </w:r>
-      <w:r>
-        <w:fldChar w:fldCharType="end"/>
-      </w:r>
+      <w:fldSimple w:instr=" SEQ Figure \* ARABIC ">
+        <w:r>
+          <w:rPr>
+            <w:noProof/>
+          </w:rPr>
+          <w:t>3</w:t>
+        </w:r>
+      </w:fldSimple>
       <w:r>
         <w:t>: The x-component of the gradient of the image in figure 1</w:t>
       </w:r>
@@ -2773,24 +2758,14 @@
       <w:r>
         <w:t xml:space="preserve">Figure </w:t>
       </w:r>
-      <w:r>
-        <w:fldChar w:fldCharType="begin"/>
-      </w:r>
-      <w:r>
-        <w:instrText xml:space="preserve"> SEQ Figure \* ARABIC </w:instrText>
-      </w:r>
-      <w:r>
-        <w:fldChar w:fldCharType="separate"/>
-      </w:r>
-      <w:r>
-        <w:rPr>
-          <w:noProof/>
-        </w:rPr>
-        <w:t>4</w:t>
-      </w:r>
-      <w:r>
-        <w:fldChar w:fldCharType="end"/>
-      </w:r>
+      <w:fldSimple w:instr=" SEQ Figure \* ARABIC ">
+        <w:r>
+          <w:rPr>
+            <w:noProof/>
+          </w:rPr>
+          <w:t>4</w:t>
+        </w:r>
+      </w:fldSimple>
       <w:r>
         <w:t>: The gradient magnitude of the image in figure 1</w:t>
       </w:r>
@@ -2859,24 +2834,14 @@
       <w:r>
         <w:t xml:space="preserve">Figure </w:t>
       </w:r>
-      <w:r>
-        <w:fldChar w:fldCharType="begin"/>
-      </w:r>
-      <w:r>
-        <w:instrText xml:space="preserve"> SEQ Figure \* ARABIC </w:instrText>
-      </w:r>
-      <w:r>
-        <w:fldChar w:fldCharType="separate"/>
-      </w:r>
-      <w:r>
-        <w:rPr>
-          <w:noProof/>
-        </w:rPr>
-        <w:t>5</w:t>
-      </w:r>
-      <w:r>
-        <w:fldChar w:fldCharType="end"/>
-      </w:r>
+      <w:fldSimple w:instr=" SEQ Figure \* ARABIC ">
+        <w:r>
+          <w:rPr>
+            <w:noProof/>
+          </w:rPr>
+          <w:t>5</w:t>
+        </w:r>
+      </w:fldSimple>
       <w:r>
         <w:t>: A visualization of the gradient direction of the image in figure 1</w:t>
       </w:r>
@@ -2944,24 +2909,14 @@
       <w:r>
         <w:t xml:space="preserve">Figure </w:t>
       </w:r>
-      <w:r>
-        <w:fldChar w:fldCharType="begin"/>
-      </w:r>
-      <w:r>
-        <w:instrText xml:space="preserve"> SEQ Figure \* ARABIC </w:instrText>
-      </w:r>
-      <w:r>
-        <w:fldChar w:fldCharType="separate"/>
-      </w:r>
-      <w:r>
-        <w:rPr>
-          <w:noProof/>
-        </w:rPr>
-        <w:t>6</w:t>
-      </w:r>
-      <w:r>
-        <w:fldChar w:fldCharType="end"/>
-      </w:r>
+      <w:fldSimple w:instr=" SEQ Figure \* ARABIC ">
+        <w:r>
+          <w:rPr>
+            <w:noProof/>
+          </w:rPr>
+          <w:t>6</w:t>
+        </w:r>
+      </w:fldSimple>
       <w:r>
         <w:t>: The Canny edges extracted from the image in figure 1</w:t>
       </w:r>
@@ -3029,24 +2984,14 @@
       <w:r>
         <w:t xml:space="preserve">Figure </w:t>
       </w:r>
-      <w:r>
-        <w:fldChar w:fldCharType="begin"/>
-      </w:r>
-      <w:r>
-        <w:instrText xml:space="preserve"> SEQ Figure \* ARABIC </w:instrText>
-      </w:r>
-      <w:r>
-        <w:fldChar w:fldCharType="separate"/>
-      </w:r>
-      <w:r>
-        <w:rPr>
-          <w:noProof/>
-        </w:rPr>
-        <w:t>7</w:t>
-      </w:r>
-      <w:r>
-        <w:fldChar w:fldCharType="end"/>
-      </w:r>
+      <w:fldSimple w:instr=" SEQ Figure \* ARABIC ">
+        <w:r>
+          <w:rPr>
+            <w:noProof/>
+          </w:rPr>
+          <w:t>7</w:t>
+        </w:r>
+      </w:fldSimple>
       <w:r>
         <w:t xml:space="preserve">: A visualization of the inverted weighted sum of the gradient magnitude, gradient direction, and </w:t>
       </w:r>
@@ -3241,24 +3186,14 @@
       <w:r>
         <w:t xml:space="preserve">Figure </w:t>
       </w:r>
-      <w:r>
-        <w:fldChar w:fldCharType="begin"/>
-      </w:r>
-      <w:r>
-        <w:instrText xml:space="preserve"> SEQ Figure \* ARABIC </w:instrText>
-      </w:r>
-      <w:r>
-        <w:fldChar w:fldCharType="separate"/>
-      </w:r>
-      <w:r>
-        <w:rPr>
-          <w:noProof/>
-        </w:rPr>
-        <w:t>8</w:t>
-      </w:r>
-      <w:r>
-        <w:fldChar w:fldCharType="end"/>
-      </w:r>
+      <w:fldSimple w:instr=" SEQ Figure \* ARABIC ">
+        <w:r>
+          <w:rPr>
+            <w:noProof/>
+          </w:rPr>
+          <w:t>8</w:t>
+        </w:r>
+      </w:fldSimple>
       <w:r>
         <w:t>: Live-wire initial boundary</w:t>
       </w:r>
@@ -3324,24 +3259,14 @@
       <w:r>
         <w:t xml:space="preserve">Figure </w:t>
       </w:r>
-      <w:r>
-        <w:fldChar w:fldCharType="begin"/>
-      </w:r>
-      <w:r>
-        <w:instrText xml:space="preserve"> SEQ Figure \* ARABIC </w:instrText>
-      </w:r>
-      <w:r>
-        <w:fldChar w:fldCharType="separate"/>
-      </w:r>
-      <w:r>
-        <w:rPr>
-          <w:noProof/>
-        </w:rPr>
-        <w:t>9</w:t>
-      </w:r>
-      <w:r>
-        <w:fldChar w:fldCharType="end"/>
-      </w:r>
+      <w:fldSimple w:instr=" SEQ Figure \* ARABIC ">
+        <w:r>
+          <w:rPr>
+            <w:noProof/>
+          </w:rPr>
+          <w:t>9</w:t>
+        </w:r>
+      </w:fldSimple>
       <w:r>
         <w:t>: Live-wire boundary with cooled boundary portion</w:t>
       </w:r>
@@ -3362,7 +3287,19 @@
     <w:p>
       <w:r>
         <w:tab/>
-        <w:t xml:space="preserve">For most cases, this simple overlap detection works well. However, in some cases, it is possible that the live portion of the boundary overlaps another portion of the boundary that does not include the original seed-point. In this case, the app will not detect a closed boundary and will continue to draw a live boundary. In most cases where this occurs, it is easiest to clear the </w:t>
+        <w:t xml:space="preserve">For most cases, this simple overlap detection works well. However, in some cases, it is possible that the live portion of the boundary overlaps another portion of the boundary that does not include the original seed-point. In </w:t>
+      </w:r>
+      <w:r>
+        <w:t>these</w:t>
+      </w:r>
+      <w:r>
+        <w:t xml:space="preserve"> case</w:t>
+      </w:r>
+      <w:r>
+        <w:t>s</w:t>
+      </w:r>
+      <w:r>
+        <w:t xml:space="preserve">, the app will not detect a closed boundary and will continue to draw a live boundary. In most cases where this occurs, it is easiest to clear the </w:t>
       </w:r>
       <w:r>
         <w:t>current boundary and start over with a new boundary.</w:t>
@@ -3399,8 +3336,8 @@
         <w:lastRenderedPageBreak/>
         <w:drawing>
           <wp:inline distT="0" distB="0" distL="0" distR="0" wp14:anchorId="0508CD21" wp14:editId="3DB21639">
-            <wp:extent cx="1884459" cy="2284454"/>
-            <wp:effectExtent l="0" t="0" r="1905" b="1905"/>
+            <wp:extent cx="1843100" cy="2234316"/>
+            <wp:effectExtent l="0" t="0" r="5080" b="0"/>
             <wp:docPr id="13" name="Picture 13"/>
             <wp:cNvGraphicFramePr>
               <a:graphicFrameLocks xmlns:a="http://schemas.openxmlformats.org/drawingml/2006/main" noChangeAspect="1"/>
@@ -3427,7 +3364,7 @@
                   <pic:spPr>
                     <a:xfrm>
                       <a:off x="0" y="0"/>
-                      <a:ext cx="1889278" cy="2290296"/>
+                      <a:ext cx="1847813" cy="2240030"/>
                     </a:xfrm>
                     <a:prstGeom prst="rect">
                       <a:avLst/>
@@ -3448,24 +3385,14 @@
       <w:r>
         <w:t xml:space="preserve">Figure </w:t>
       </w:r>
-      <w:r>
-        <w:fldChar w:fldCharType="begin"/>
-      </w:r>
-      <w:r>
-        <w:instrText xml:space="preserve"> SEQ Figure \* ARABIC </w:instrText>
-      </w:r>
-      <w:r>
-        <w:fldChar w:fldCharType="separate"/>
-      </w:r>
-      <w:r>
-        <w:rPr>
-          <w:noProof/>
-        </w:rPr>
-        <w:t>10</w:t>
-      </w:r>
-      <w:r>
-        <w:fldChar w:fldCharType="end"/>
-      </w:r>
+      <w:fldSimple w:instr=" SEQ Figure \* ARABIC ">
+        <w:r>
+          <w:rPr>
+            <w:noProof/>
+          </w:rPr>
+          <w:t>10</w:t>
+        </w:r>
+      </w:fldSimple>
       <w:r>
         <w:t>: Closed boundary after overlap detection</w:t>
       </w:r>
@@ -3558,10 +3485,20 @@
       <w:r>
         <w:t>separate image buffer. Otherwise, we write a value of 0 to the corresponding pixel of the image buffer. Once complete, the image buffer will contain only those pixels that were bound by the live-wire boundary, leaving the rest of the pixels black.</w:t>
       </w:r>
-    </w:p>
-    <w:p>
       <w:r>
         <w:tab/>
+      </w:r>
+      <w:r>
+        <w:t>Left double</w:t>
+      </w:r>
+      <w:r>
+        <w:t xml:space="preserve">-clicking over the image allows </w:t>
+      </w:r>
+      <w:r>
+        <w:t>the user</w:t>
+      </w:r>
+      <w:r>
+        <w:t xml:space="preserve"> to save the extracted boundary and segment. </w:t>
       </w:r>
       <w:proofErr w:type="gramStart"/>
       <w:r>
@@ -3587,8 +3524,8 @@
         </w:rPr>
         <w:drawing>
           <wp:inline distT="0" distB="0" distL="0" distR="0" wp14:anchorId="6C4366CE" wp14:editId="70CBD848">
-            <wp:extent cx="2000521" cy="2361537"/>
-            <wp:effectExtent l="0" t="0" r="0" b="1270"/>
+            <wp:extent cx="1892749" cy="2234316"/>
+            <wp:effectExtent l="0" t="0" r="0" b="0"/>
             <wp:docPr id="14" name="Picture 14"/>
             <wp:cNvGraphicFramePr>
               <a:graphicFrameLocks xmlns:a="http://schemas.openxmlformats.org/drawingml/2006/main" noChangeAspect="1"/>
@@ -3615,7 +3552,7 @@
                   <pic:spPr>
                     <a:xfrm>
                       <a:off x="0" y="0"/>
-                      <a:ext cx="2000650" cy="2361689"/>
+                      <a:ext cx="1892871" cy="2234460"/>
                     </a:xfrm>
                     <a:prstGeom prst="rect">
                       <a:avLst/>
@@ -3627,6 +3564,8 @@
           </wp:inline>
         </w:drawing>
       </w:r>
+      <w:bookmarkStart w:id="0" w:name="_GoBack"/>
+      <w:bookmarkEnd w:id="0"/>
     </w:p>
     <w:p>
       <w:pPr>
@@ -3636,24 +3575,14 @@
       <w:r>
         <w:t xml:space="preserve">Figure </w:t>
       </w:r>
-      <w:r>
-        <w:fldChar w:fldCharType="begin"/>
-      </w:r>
-      <w:r>
-        <w:instrText xml:space="preserve"> SEQ Figure \* ARABIC </w:instrText>
-      </w:r>
-      <w:r>
-        <w:fldChar w:fldCharType="separate"/>
-      </w:r>
-      <w:r>
-        <w:rPr>
-          <w:noProof/>
-        </w:rPr>
-        <w:t>11</w:t>
-      </w:r>
-      <w:r>
-        <w:fldChar w:fldCharType="end"/>
-      </w:r>
+      <w:fldSimple w:instr=" SEQ Figure \* ARABIC ">
+        <w:r>
+          <w:rPr>
+            <w:noProof/>
+          </w:rPr>
+          <w:t>11</w:t>
+        </w:r>
+      </w:fldSimple>
       <w:r>
         <w:t>: Extracted boundary</w:t>
       </w:r>
@@ -3670,7 +3599,7 @@
         <w:lastRenderedPageBreak/>
         <w:drawing>
           <wp:inline distT="0" distB="0" distL="0" distR="0" wp14:anchorId="3840DC6F" wp14:editId="2B5561DF">
-            <wp:extent cx="2002921" cy="2178657"/>
+            <wp:extent cx="1876508" cy="2041151"/>
             <wp:effectExtent l="0" t="0" r="0" b="0"/>
             <wp:docPr id="15" name="Picture 15"/>
             <wp:cNvGraphicFramePr>
@@ -3698,7 +3627,7 @@
                   <pic:spPr>
                     <a:xfrm>
                       <a:off x="0" y="0"/>
-                      <a:ext cx="2004670" cy="2180559"/>
+                      <a:ext cx="1881650" cy="2046744"/>
                     </a:xfrm>
                     <a:prstGeom prst="rect">
                       <a:avLst/>
@@ -3719,24 +3648,14 @@
       <w:r>
         <w:t xml:space="preserve">Figure </w:t>
       </w:r>
-      <w:r>
-        <w:fldChar w:fldCharType="begin"/>
-      </w:r>
-      <w:r>
-        <w:instrText xml:space="preserve"> SEQ Figure \* ARABIC </w:instrText>
-      </w:r>
-      <w:r>
-        <w:fldChar w:fldCharType="separate"/>
-      </w:r>
-      <w:r>
-        <w:rPr>
-          <w:noProof/>
-        </w:rPr>
-        <w:t>12</w:t>
-      </w:r>
-      <w:r>
-        <w:fldChar w:fldCharType="end"/>
-      </w:r>
+      <w:fldSimple w:instr=" SEQ Figure \* ARABIC ">
+        <w:r>
+          <w:rPr>
+            <w:noProof/>
+          </w:rPr>
+          <w:t>12</w:t>
+        </w:r>
+      </w:fldSimple>
       <w:r>
         <w:t>: Extracted segment</w:t>
       </w:r>
@@ -3778,12 +3697,7 @@
     <w:p>
       <w:r>
         <w:tab/>
-        <w:t xml:space="preserve">Overall performance of the application is good, taking </w:t>
-      </w:r>
-      <w:bookmarkStart w:id="0" w:name="_GoBack"/>
-      <w:bookmarkEnd w:id="0"/>
-      <w:r>
-        <w:t>on the order of milliseconds to perform graph expansion on small to medium-sized images, and less than 2 seconds on larger images that fit within the dimensions of a standard 1920x1080 monitor. Boundary tracing thereafter performs at real-time speed.</w:t>
+        <w:t>Overall performance of the application is good, taking on the order of milliseconds to perform graph expansion on small to medium-sized images, and less than 2 seconds on larger images that fit within the dimensions of a standard 1920x1080 monitor. Boundary tracing thereafter performs at real-time speed.</w:t>
       </w:r>
     </w:p>
     <w:p>
@@ -3807,6 +3721,7 @@
           <w:smallCaps w:val="0"/>
           <w:sz w:val="22"/>
           <w:szCs w:val="22"/>
+          <w:u w:val="none"/>
         </w:rPr>
         <w:id w:val="-1973357142"/>
         <w:docPartObj>
@@ -3818,7 +3733,6 @@
         <w:rPr>
           <w:b/>
           <w:bCs/>
-          <w:u w:val="none"/>
         </w:rPr>
       </w:sdtEndPr>
       <w:sdtContent>
@@ -4048,6 +3962,7 @@
         <w:docPartUnique/>
       </w:docPartObj>
     </w:sdtPr>
+    <w:sdtEndPr/>
     <w:sdtContent>
       <w:sdt>
         <w:sdtPr>
@@ -4057,6 +3972,7 @@
             <w:docPartUnique/>
           </w:docPartObj>
         </w:sdtPr>
+        <w:sdtEndPr/>
         <w:sdtContent>
           <w:p>
             <w:pPr>
@@ -4097,7 +4013,7 @@
                 <w:bCs/>
                 <w:noProof/>
               </w:rPr>
-              <w:t>6</w:t>
+              <w:t>1</w:t>
             </w:r>
             <w:r>
               <w:rPr>
@@ -5714,493 +5630,6 @@
     </w:rPr>
   </w:style>
 </w:styles>
-</file>
-
-<file path=word/glossary/document.xml><?xml version="1.0" encoding="utf-8"?>
-<w:glossaryDocument xmlns:wpc="http://schemas.microsoft.com/office/word/2010/wordprocessingCanvas" xmlns:mc="http://schemas.openxmlformats.org/markup-compatibility/2006" xmlns:o="urn:schemas-microsoft-com:office:office" xmlns:r="http://schemas.openxmlformats.org/officeDocument/2006/relationships" xmlns:m="http://schemas.openxmlformats.org/officeDocument/2006/math" xmlns:v="urn:schemas-microsoft-com:vml" xmlns:wp14="http://schemas.microsoft.com/office/word/2010/wordprocessingDrawing" xmlns:wp="http://schemas.openxmlformats.org/drawingml/2006/wordprocessingDrawing" xmlns:w10="urn:schemas-microsoft-com:office:word" xmlns:w="http://schemas.openxmlformats.org/wordprocessingml/2006/main" xmlns:w14="http://schemas.microsoft.com/office/word/2010/wordml" xmlns:wpg="http://schemas.microsoft.com/office/word/2010/wordprocessingGroup" xmlns:wpi="http://schemas.microsoft.com/office/word/2010/wordprocessingInk" xmlns:wne="http://schemas.microsoft.com/office/word/2006/wordml" xmlns:wps="http://schemas.microsoft.com/office/word/2010/wordprocessingShape" mc:Ignorable="w14 wp14"/>
-</file>
-
-<file path=word/glossary/fontTable.xml><?xml version="1.0" encoding="utf-8"?>
-<w:fonts xmlns:mc="http://schemas.openxmlformats.org/markup-compatibility/2006" xmlns:r="http://schemas.openxmlformats.org/officeDocument/2006/relationships" xmlns:w="http://schemas.openxmlformats.org/wordprocessingml/2006/main" xmlns:w14="http://schemas.microsoft.com/office/word/2010/wordml" mc:Ignorable="w14">
-  <w:font w:name="Times New Roman">
-    <w:panose1 w:val="02020603050405020304"/>
-    <w:charset w:val="00"/>
-    <w:family w:val="roman"/>
-    <w:pitch w:val="variable"/>
-    <w:sig w:usb0="E0002EFF" w:usb1="C0007843" w:usb2="00000009" w:usb3="00000000" w:csb0="000001FF" w:csb1="00000000"/>
-  </w:font>
-  <w:font w:name="Calibri">
-    <w:panose1 w:val="020F0502020204030204"/>
-    <w:charset w:val="00"/>
-    <w:family w:val="swiss"/>
-    <w:pitch w:val="variable"/>
-    <w:sig w:usb0="E00002FF" w:usb1="4000ACFF" w:usb2="00000001" w:usb3="00000000" w:csb0="0000019F" w:csb1="00000000"/>
-  </w:font>
-  <w:font w:name="Tahoma">
-    <w:panose1 w:val="020B0604030504040204"/>
-    <w:charset w:val="00"/>
-    <w:family w:val="swiss"/>
-    <w:pitch w:val="variable"/>
-    <w:sig w:usb0="E1002EFF" w:usb1="C000605B" w:usb2="00000029" w:usb3="00000000" w:csb0="000101FF" w:csb1="00000000"/>
-  </w:font>
-  <w:font w:name="Cambria Math">
-    <w:panose1 w:val="02040503050406030204"/>
-    <w:charset w:val="00"/>
-    <w:family w:val="roman"/>
-    <w:pitch w:val="variable"/>
-    <w:sig w:usb0="E00002FF" w:usb1="420024FF" w:usb2="00000000" w:usb3="00000000" w:csb0="0000019F" w:csb1="00000000"/>
-  </w:font>
-  <w:font w:name="Cambria">
-    <w:panose1 w:val="02040503050406030204"/>
-    <w:charset w:val="00"/>
-    <w:family w:val="roman"/>
-    <w:pitch w:val="variable"/>
-    <w:sig w:usb0="E00002FF" w:usb1="400004FF" w:usb2="00000000" w:usb3="00000000" w:csb0="0000019F" w:csb1="00000000"/>
-  </w:font>
-</w:fonts>
-</file>
-
-<file path=word/glossary/settings.xml><?xml version="1.0" encoding="utf-8"?>
-<w:settings xmlns:mc="http://schemas.openxmlformats.org/markup-compatibility/2006" xmlns:o="urn:schemas-microsoft-com:office:office" xmlns:r="http://schemas.openxmlformats.org/officeDocument/2006/relationships" xmlns:m="http://schemas.openxmlformats.org/officeDocument/2006/math" xmlns:v="urn:schemas-microsoft-com:vml" xmlns:w10="urn:schemas-microsoft-com:office:word" xmlns:w="http://schemas.openxmlformats.org/wordprocessingml/2006/main" xmlns:w14="http://schemas.microsoft.com/office/word/2010/wordml" xmlns:sl="http://schemas.openxmlformats.org/schemaLibrary/2006/main" mc:Ignorable="w14">
-  <w:view w:val="normal"/>
-  <w:defaultTabStop w:val="720"/>
-  <w:characterSpacingControl w:val="doNotCompress"/>
-  <w:compat>
-    <w:useFELayout/>
-    <w:compatSetting w:name="compatibilityMode" w:uri="http://schemas.microsoft.com/office/word" w:val="14"/>
-    <w:compatSetting w:name="overrideTableStyleFontSizeAndJustification" w:uri="http://schemas.microsoft.com/office/word" w:val="1"/>
-    <w:compatSetting w:name="enableOpenTypeFeatures" w:uri="http://schemas.microsoft.com/office/word" w:val="1"/>
-    <w:compatSetting w:name="doNotFlipMirrorIndents" w:uri="http://schemas.microsoft.com/office/word" w:val="1"/>
-  </w:compat>
-  <w:rsids>
-    <w:rsidRoot w:val="003E6D13"/>
-    <w:rsid w:val="003E6D13"/>
-  </w:rsids>
-  <m:mathPr>
-    <m:mathFont m:val="Cambria Math"/>
-    <m:brkBin m:val="before"/>
-    <m:brkBinSub m:val="--"/>
-    <m:smallFrac m:val="0"/>
-    <m:dispDef/>
-    <m:lMargin m:val="0"/>
-    <m:rMargin m:val="0"/>
-    <m:defJc m:val="centerGroup"/>
-    <m:wrapIndent m:val="1440"/>
-    <m:intLim m:val="subSup"/>
-    <m:naryLim m:val="undOvr"/>
-  </m:mathPr>
-  <w:themeFontLang w:val="en-US"/>
-  <w:clrSchemeMapping w:bg1="light1" w:t1="dark1" w:bg2="light2" w:t2="dark2" w:accent1="accent1" w:accent2="accent2" w:accent3="accent3" w:accent4="accent4" w:accent5="accent5" w:accent6="accent6" w:hyperlink="hyperlink" w:followedHyperlink="followedHyperlink"/>
-  <w:decimalSymbol w:val="."/>
-  <w:listSeparator w:val=","/>
-</w:settings>
-</file>
-
-<file path=word/glossary/styles.xml><?xml version="1.0" encoding="utf-8"?>
-<w:styles xmlns:mc="http://schemas.openxmlformats.org/markup-compatibility/2006" xmlns:r="http://schemas.openxmlformats.org/officeDocument/2006/relationships" xmlns:w="http://schemas.openxmlformats.org/wordprocessingml/2006/main" xmlns:w14="http://schemas.microsoft.com/office/word/2010/wordml" mc:Ignorable="w14">
-  <w:docDefaults>
-    <w:rPrDefault>
-      <w:rPr>
-        <w:rFonts w:asciiTheme="minorHAnsi" w:eastAsiaTheme="minorEastAsia" w:hAnsiTheme="minorHAnsi" w:cstheme="minorBidi"/>
-        <w:sz w:val="22"/>
-        <w:szCs w:val="22"/>
-        <w:lang w:val="en-US" w:eastAsia="en-US" w:bidi="ar-SA"/>
-      </w:rPr>
-    </w:rPrDefault>
-    <w:pPrDefault>
-      <w:pPr>
-        <w:spacing w:after="200" w:line="276" w:lineRule="auto"/>
-      </w:pPr>
-    </w:pPrDefault>
-  </w:docDefaults>
-  <w:latentStyles w:defLockedState="0" w:defUIPriority="99" w:defSemiHidden="1" w:defUnhideWhenUsed="1" w:defQFormat="0" w:count="267">
-    <w:lsdException w:name="Normal" w:semiHidden="0" w:uiPriority="0" w:unhideWhenUsed="0" w:qFormat="1"/>
-    <w:lsdException w:name="heading 1" w:semiHidden="0" w:uiPriority="9" w:unhideWhenUsed="0" w:qFormat="1"/>
-    <w:lsdException w:name="heading 2" w:uiPriority="9" w:qFormat="1"/>
-    <w:lsdException w:name="heading 3" w:uiPriority="9" w:qFormat="1"/>
-    <w:lsdException w:name="heading 4" w:uiPriority="9" w:qFormat="1"/>
-    <w:lsdException w:name="heading 5" w:uiPriority="9" w:qFormat="1"/>
-    <w:lsdException w:name="heading 6" w:uiPriority="9" w:qFormat="1"/>
-    <w:lsdException w:name="heading 7" w:uiPriority="9" w:qFormat="1"/>
-    <w:lsdException w:name="heading 8" w:uiPriority="9" w:qFormat="1"/>
-    <w:lsdException w:name="heading 9" w:uiPriority="9" w:qFormat="1"/>
-    <w:lsdException w:name="toc 1" w:uiPriority="39"/>
-    <w:lsdException w:name="toc 2" w:uiPriority="39"/>
-    <w:lsdException w:name="toc 3" w:uiPriority="39"/>
-    <w:lsdException w:name="toc 4" w:uiPriority="39"/>
-    <w:lsdException w:name="toc 5" w:uiPriority="39"/>
-    <w:lsdException w:name="toc 6" w:uiPriority="39"/>
-    <w:lsdException w:name="toc 7" w:uiPriority="39"/>
-    <w:lsdException w:name="toc 8" w:uiPriority="39"/>
-    <w:lsdException w:name="toc 9" w:uiPriority="39"/>
-    <w:lsdException w:name="caption" w:uiPriority="35" w:qFormat="1"/>
-    <w:lsdException w:name="Title" w:semiHidden="0" w:uiPriority="10" w:unhideWhenUsed="0" w:qFormat="1"/>
-    <w:lsdException w:name="Default Paragraph Font" w:uiPriority="1"/>
-    <w:lsdException w:name="Subtitle" w:semiHidden="0" w:uiPriority="11" w:unhideWhenUsed="0" w:qFormat="1"/>
-    <w:lsdException w:name="Strong" w:semiHidden="0" w:uiPriority="22" w:unhideWhenUsed="0" w:qFormat="1"/>
-    <w:lsdException w:name="Emphasis" w:semiHidden="0" w:uiPriority="20" w:unhideWhenUsed="0" w:qFormat="1"/>
-    <w:lsdException w:name="Table Grid" w:semiHidden="0" w:uiPriority="59" w:unhideWhenUsed="0"/>
-    <w:lsdException w:name="Placeholder Text" w:unhideWhenUsed="0"/>
-    <w:lsdException w:name="No Spacing" w:semiHidden="0" w:uiPriority="1" w:unhideWhenUsed="0" w:qFormat="1"/>
-    <w:lsdException w:name="Light Shading" w:semiHidden="0" w:uiPriority="60" w:unhideWhenUsed="0"/>
-    <w:lsdException w:name="Light List" w:semiHidden="0" w:uiPriority="61" w:unhideWhenUsed="0"/>
-    <w:lsdException w:name="Light Grid" w:semiHidden="0" w:uiPriority="62" w:unhideWhenUsed="0"/>
-    <w:lsdException w:name="Medium Shading 1" w:semiHidden="0" w:uiPriority="63" w:unhideWhenUsed="0"/>
-    <w:lsdException w:name="Medium Shading 2" w:semiHidden="0" w:uiPriority="64" w:unhideWhenUsed="0"/>
-    <w:lsdException w:name="Medium List 1" w:semiHidden="0" w:uiPriority="65" w:unhideWhenUsed="0"/>
-    <w:lsdException w:name="Medium List 2" w:semiHidden="0" w:uiPriority="66" w:unhideWhenUsed="0"/>
-    <w:lsdException w:name="Medium Grid 1" w:semiHidden="0" w:uiPriority="67" w:unhideWhenUsed="0"/>
-    <w:lsdException w:name="Medium Grid 2" w:semiHidden="0" w:uiPriority="68" w:unhideWhenUsed="0"/>
-    <w:lsdException w:name="Medium Grid 3" w:semiHidden="0" w:uiPriority="69" w:unhideWhenUsed="0"/>
-    <w:lsdException w:name="Dark List" w:semiHidden="0" w:uiPriority="70" w:unhideWhenUsed="0"/>
-    <w:lsdException w:name="Colorful Shading" w:semiHidden="0" w:uiPriority="71" w:unhideWhenUsed="0"/>
-    <w:lsdException w:name="Colorful List" w:semiHidden="0" w:uiPriority="72" w:unhideWhenUsed="0"/>
-    <w:lsdException w:name="Colorful Grid" w:semiHidden="0" w:uiPriority="73" w:unhideWhenUsed="0"/>
-    <w:lsdException w:name="Light Shading Accent 1" w:semiHidden="0" w:uiPriority="60" w:unhideWhenUsed="0"/>
-    <w:lsdException w:name="Light List Accent 1" w:semiHidden="0" w:uiPriority="61" w:unhideWhenUsed="0"/>
-    <w:lsdException w:name="Light Grid Accent 1" w:semiHidden="0" w:uiPriority="62" w:unhideWhenUsed="0"/>
-    <w:lsdException w:name="Medium Shading 1 Accent 1" w:semiHidden="0" w:uiPriority="63" w:unhideWhenUsed="0"/>
-    <w:lsdException w:name="Medium Shading 2 Accent 1" w:semiHidden="0" w:uiPriority="64" w:unhideWhenUsed="0"/>
-    <w:lsdException w:name="Medium List 1 Accent 1" w:semiHidden="0" w:uiPriority="65" w:unhideWhenUsed="0"/>
-    <w:lsdException w:name="Revision" w:unhideWhenUsed="0"/>
-    <w:lsdException w:name="List Paragraph" w:semiHidden="0" w:uiPriority="34" w:unhideWhenUsed="0" w:qFormat="1"/>
-    <w:lsdException w:name="Quote" w:semiHidden="0" w:uiPriority="29" w:unhideWhenUsed="0" w:qFormat="1"/>
-    <w:lsdException w:name="Intense Quote" w:semiHidden="0" w:uiPriority="30" w:unhideWhenUsed="0" w:qFormat="1"/>
-    <w:lsdException w:name="Medium List 2 Accent 1" w:semiHidden="0" w:uiPriority="66" w:unhideWhenUsed="0"/>
-    <w:lsdException w:name="Medium Grid 1 Accent 1" w:semiHidden="0" w:uiPriority="67" w:unhideWhenUsed="0"/>
-    <w:lsdException w:name="Medium Grid 2 Accent 1" w:semiHidden="0" w:uiPriority="68" w:unhideWhenUsed="0"/>
-    <w:lsdException w:name="Medium Grid 3 Accent 1" w:semiHidden="0" w:uiPriority="69" w:unhideWhenUsed="0"/>
-    <w:lsdException w:name="Dark List Accent 1" w:semiHidden="0" w:uiPriority="70" w:unhideWhenUsed="0"/>
-    <w:lsdException w:name="Colorful Shading Accent 1" w:semiHidden="0" w:uiPriority="71" w:unhideWhenUsed="0"/>
-    <w:lsdException w:name="Colorful List Accent 1" w:semiHidden="0" w:uiPriority="72" w:unhideWhenUsed="0"/>
-    <w:lsdException w:name="Colorful Grid Accent 1" w:semiHidden="0" w:uiPriority="73" w:unhideWhenUsed="0"/>
-    <w:lsdException w:name="Light Shading Accent 2" w:semiHidden="0" w:uiPriority="60" w:unhideWhenUsed="0"/>
-    <w:lsdException w:name="Light List Accent 2" w:semiHidden="0" w:uiPriority="61" w:unhideWhenUsed="0"/>
-    <w:lsdException w:name="Light Grid Accent 2" w:semiHidden="0" w:uiPriority="62" w:unhideWhenUsed="0"/>
-    <w:lsdException w:name="Medium Shading 1 Accent 2" w:semiHidden="0" w:uiPriority="63" w:unhideWhenUsed="0"/>
-    <w:lsdException w:name="Medium Shading 2 Accent 2" w:semiHidden="0" w:uiPriority="64" w:unhideWhenUsed="0"/>
-    <w:lsdException w:name="Medium List 1 Accent 2" w:semiHidden="0" w:uiPriority="65" w:unhideWhenUsed="0"/>
-    <w:lsdException w:name="Medium List 2 Accent 2" w:semiHidden="0" w:uiPriority="66" w:unhideWhenUsed="0"/>
-    <w:lsdException w:name="Medium Grid 1 Accent 2" w:semiHidden="0" w:uiPriority="67" w:unhideWhenUsed="0"/>
-    <w:lsdException w:name="Medium Grid 2 Accent 2" w:semiHidden="0" w:uiPriority="68" w:unhideWhenUsed="0"/>
-    <w:lsdException w:name="Medium Grid 3 Accent 2" w:semiHidden="0" w:uiPriority="69" w:unhideWhenUsed="0"/>
-    <w:lsdException w:name="Dark List Accent 2" w:semiHidden="0" w:uiPriority="70" w:unhideWhenUsed="0"/>
-    <w:lsdException w:name="Colorful Shading Accent 2" w:semiHidden="0" w:uiPriority="71" w:unhideWhenUsed="0"/>
-    <w:lsdException w:name="Colorful List Accent 2" w:semiHidden="0" w:uiPriority="72" w:unhideWhenUsed="0"/>
-    <w:lsdException w:name="Colorful Grid Accent 2" w:semiHidden="0" w:uiPriority="73" w:unhideWhenUsed="0"/>
-    <w:lsdException w:name="Light Shading Accent 3" w:semiHidden="0" w:uiPriority="60" w:unhideWhenUsed="0"/>
-    <w:lsdException w:name="Light List Accent 3" w:semiHidden="0" w:uiPriority="61" w:unhideWhenUsed="0"/>
-    <w:lsdException w:name="Light Grid Accent 3" w:semiHidden="0" w:uiPriority="62" w:unhideWhenUsed="0"/>
-    <w:lsdException w:name="Medium Shading 1 Accent 3" w:semiHidden="0" w:uiPriority="63" w:unhideWhenUsed="0"/>
-    <w:lsdException w:name="Medium Shading 2 Accent 3" w:semiHidden="0" w:uiPriority="64" w:unhideWhenUsed="0"/>
-    <w:lsdException w:name="Medium List 1 Accent 3" w:semiHidden="0" w:uiPriority="65" w:unhideWhenUsed="0"/>
-    <w:lsdException w:name="Medium List 2 Accent 3" w:semiHidden="0" w:uiPriority="66" w:unhideWhenUsed="0"/>
-    <w:lsdException w:name="Medium Grid 1 Accent 3" w:semiHidden="0" w:uiPriority="67" w:unhideWhenUsed="0"/>
-    <w:lsdException w:name="Medium Grid 2 Accent 3" w:semiHidden="0" w:uiPriority="68" w:unhideWhenUsed="0"/>
-    <w:lsdException w:name="Medium Grid 3 Accent 3" w:semiHidden="0" w:uiPriority="69" w:unhideWhenUsed="0"/>
-    <w:lsdException w:name="Dark List Accent 3" w:semiHidden="0" w:uiPriority="70" w:unhideWhenUsed="0"/>
-    <w:lsdException w:name="Colorful Shading Accent 3" w:semiHidden="0" w:uiPriority="71" w:unhideWhenUsed="0"/>
-    <w:lsdException w:name="Colorful List Accent 3" w:semiHidden="0" w:uiPriority="72" w:unhideWhenUsed="0"/>
-    <w:lsdException w:name="Colorful Grid Accent 3" w:semiHidden="0" w:uiPriority="73" w:unhideWhenUsed="0"/>
-    <w:lsdException w:name="Light Shading Accent 4" w:semiHidden="0" w:uiPriority="60" w:unhideWhenUsed="0"/>
-    <w:lsdException w:name="Light List Accent 4" w:semiHidden="0" w:uiPriority="61" w:unhideWhenUsed="0"/>
-    <w:lsdException w:name="Light Grid Accent 4" w:semiHidden="0" w:uiPriority="62" w:unhideWhenUsed="0"/>
-    <w:lsdException w:name="Medium Shading 1 Accent 4" w:semiHidden="0" w:uiPriority="63" w:unhideWhenUsed="0"/>
-    <w:lsdException w:name="Medium Shading 2 Accent 4" w:semiHidden="0" w:uiPriority="64" w:unhideWhenUsed="0"/>
-    <w:lsdException w:name="Medium List 1 Accent 4" w:semiHidden="0" w:uiPriority="65" w:unhideWhenUsed="0"/>
-    <w:lsdException w:name="Medium List 2 Accent 4" w:semiHidden="0" w:uiPriority="66" w:unhideWhenUsed="0"/>
-    <w:lsdException w:name="Medium Grid 1 Accent 4" w:semiHidden="0" w:uiPriority="67" w:unhideWhenUsed="0"/>
-    <w:lsdException w:name="Medium Grid 2 Accent 4" w:semiHidden="0" w:uiPriority="68" w:unhideWhenUsed="0"/>
-    <w:lsdException w:name="Medium Grid 3 Accent 4" w:semiHidden="0" w:uiPriority="69" w:unhideWhenUsed="0"/>
-    <w:lsdException w:name="Dark List Accent 4" w:semiHidden="0" w:uiPriority="70" w:unhideWhenUsed="0"/>
-    <w:lsdException w:name="Colorful Shading Accent 4" w:semiHidden="0" w:uiPriority="71" w:unhideWhenUsed="0"/>
-    <w:lsdException w:name="Colorful List Accent 4" w:semiHidden="0" w:uiPriority="72" w:unhideWhenUsed="0"/>
-    <w:lsdException w:name="Colorful Grid Accent 4" w:semiHidden="0" w:uiPriority="73" w:unhideWhenUsed="0"/>
-    <w:lsdException w:name="Light Shading Accent 5" w:semiHidden="0" w:uiPriority="60" w:unhideWhenUsed="0"/>
-    <w:lsdException w:name="Light List Accent 5" w:semiHidden="0" w:uiPriority="61" w:unhideWhenUsed="0"/>
-    <w:lsdException w:name="Light Grid Accent 5" w:semiHidden="0" w:uiPriority="62" w:unhideWhenUsed="0"/>
-    <w:lsdException w:name="Medium Shading 1 Accent 5" w:semiHidden="0" w:uiPriority="63" w:unhideWhenUsed="0"/>
-    <w:lsdException w:name="Medium Shading 2 Accent 5" w:semiHidden="0" w:uiPriority="64" w:unhideWhenUsed="0"/>
-    <w:lsdException w:name="Medium List 1 Accent 5" w:semiHidden="0" w:uiPriority="65" w:unhideWhenUsed="0"/>
-    <w:lsdException w:name="Medium List 2 Accent 5" w:semiHidden="0" w:uiPriority="66" w:unhideWhenUsed="0"/>
-    <w:lsdException w:name="Medium Grid 1 Accent 5" w:semiHidden="0" w:uiPriority="67" w:unhideWhenUsed="0"/>
-    <w:lsdException w:name="Medium Grid 2 Accent 5" w:semiHidden="0" w:uiPriority="68" w:unhideWhenUsed="0"/>
-    <w:lsdException w:name="Medium Grid 3 Accent 5" w:semiHidden="0" w:uiPriority="69" w:unhideWhenUsed="0"/>
-    <w:lsdException w:name="Dark List Accent 5" w:semiHidden="0" w:uiPriority="70" w:unhideWhenUsed="0"/>
-    <w:lsdException w:name="Colorful Shading Accent 5" w:semiHidden="0" w:uiPriority="71" w:unhideWhenUsed="0"/>
-    <w:lsdException w:name="Colorful List Accent 5" w:semiHidden="0" w:uiPriority="72" w:unhideWhenUsed="0"/>
-    <w:lsdException w:name="Colorful Grid Accent 5" w:semiHidden="0" w:uiPriority="73" w:unhideWhenUsed="0"/>
-    <w:lsdException w:name="Light Shading Accent 6" w:semiHidden="0" w:uiPriority="60" w:unhideWhenUsed="0"/>
-    <w:lsdException w:name="Light List Accent 6" w:semiHidden="0" w:uiPriority="61" w:unhideWhenUsed="0"/>
-    <w:lsdException w:name="Light Grid Accent 6" w:semiHidden="0" w:uiPriority="62" w:unhideWhenUsed="0"/>
-    <w:lsdException w:name="Medium Shading 1 Accent 6" w:semiHidden="0" w:uiPriority="63" w:unhideWhenUsed="0"/>
-    <w:lsdException w:name="Medium Shading 2 Accent 6" w:semiHidden="0" w:uiPriority="64" w:unhideWhenUsed="0"/>
-    <w:lsdException w:name="Medium List 1 Accent 6" w:semiHidden="0" w:uiPriority="65" w:unhideWhenUsed="0"/>
-    <w:lsdException w:name="Medium List 2 Accent 6" w:semiHidden="0" w:uiPriority="66" w:unhideWhenUsed="0"/>
-    <w:lsdException w:name="Medium Grid 1 Accent 6" w:semiHidden="0" w:uiPriority="67" w:unhideWhenUsed="0"/>
-    <w:lsdException w:name="Medium Grid 2 Accent 6" w:semiHidden="0" w:uiPriority="68" w:unhideWhenUsed="0"/>
-    <w:lsdException w:name="Medium Grid 3 Accent 6" w:semiHidden="0" w:uiPriority="69" w:unhideWhenUsed="0"/>
-    <w:lsdException w:name="Dark List Accent 6" w:semiHidden="0" w:uiPriority="70" w:unhideWhenUsed="0"/>
-    <w:lsdException w:name="Colorful Shading Accent 6" w:semiHidden="0" w:uiPriority="71" w:unhideWhenUsed="0"/>
-    <w:lsdException w:name="Colorful List Accent 6" w:semiHidden="0" w:uiPriority="72" w:unhideWhenUsed="0"/>
-    <w:lsdException w:name="Colorful Grid Accent 6" w:semiHidden="0" w:uiPriority="73" w:unhideWhenUsed="0"/>
-    <w:lsdException w:name="Subtle Emphasis" w:semiHidden="0" w:uiPriority="19" w:unhideWhenUsed="0" w:qFormat="1"/>
-    <w:lsdException w:name="Intense Emphasis" w:semiHidden="0" w:uiPriority="21" w:unhideWhenUsed="0" w:qFormat="1"/>
-    <w:lsdException w:name="Subtle Reference" w:semiHidden="0" w:uiPriority="31" w:unhideWhenUsed="0" w:qFormat="1"/>
-    <w:lsdException w:name="Intense Reference" w:semiHidden="0" w:uiPriority="32" w:unhideWhenUsed="0" w:qFormat="1"/>
-    <w:lsdException w:name="Book Title" w:semiHidden="0" w:uiPriority="33" w:unhideWhenUsed="0" w:qFormat="1"/>
-    <w:lsdException w:name="Bibliography" w:uiPriority="37"/>
-    <w:lsdException w:name="TOC Heading" w:uiPriority="39" w:qFormat="1"/>
-  </w:latentStyles>
-  <w:style w:type="paragraph" w:default="1" w:styleId="Normal">
-    <w:name w:val="Normal"/>
-    <w:qFormat/>
-  </w:style>
-  <w:style w:type="character" w:default="1" w:styleId="DefaultParagraphFont">
-    <w:name w:val="Default Paragraph Font"/>
-    <w:uiPriority w:val="1"/>
-    <w:semiHidden/>
-    <w:unhideWhenUsed/>
-  </w:style>
-  <w:style w:type="table" w:default="1" w:styleId="TableNormal">
-    <w:name w:val="Normal Table"/>
-    <w:uiPriority w:val="99"/>
-    <w:semiHidden/>
-    <w:unhideWhenUsed/>
-    <w:tblPr>
-      <w:tblInd w:w="0" w:type="dxa"/>
-      <w:tblCellMar>
-        <w:top w:w="0" w:type="dxa"/>
-        <w:left w:w="108" w:type="dxa"/>
-        <w:bottom w:w="0" w:type="dxa"/>
-        <w:right w:w="108" w:type="dxa"/>
-      </w:tblCellMar>
-    </w:tblPr>
-  </w:style>
-  <w:style w:type="numbering" w:default="1" w:styleId="NoList">
-    <w:name w:val="No List"/>
-    <w:uiPriority w:val="99"/>
-    <w:semiHidden/>
-    <w:unhideWhenUsed/>
-  </w:style>
-  <w:style w:type="character" w:styleId="PlaceholderText">
-    <w:name w:val="Placeholder Text"/>
-    <w:basedOn w:val="DefaultParagraphFont"/>
-    <w:uiPriority w:val="99"/>
-    <w:semiHidden/>
-    <w:rsid w:val="003E6D13"/>
-    <w:rPr>
-      <w:color w:val="808080"/>
-    </w:rPr>
-  </w:style>
-</w:styles>
-</file>
-
-<file path=word/glossary/stylesWithEffects.xml><?xml version="1.0" encoding="utf-8"?>
-<w:styles xmlns:wpc="http://schemas.microsoft.com/office/word/2010/wordprocessingCanvas" xmlns:mc="http://schemas.openxmlformats.org/markup-compatibility/2006" xmlns:o="urn:schemas-microsoft-com:office:office" xmlns:r="http://schemas.openxmlformats.org/officeDocument/2006/relationships" xmlns:m="http://schemas.openxmlformats.org/officeDocument/2006/math" xmlns:v="urn:schemas-microsoft-com:vml" xmlns:wp14="http://schemas.microsoft.com/office/word/2010/wordprocessingDrawing" xmlns:wp="http://schemas.openxmlformats.org/drawingml/2006/wordprocessingDrawing" xmlns:w10="urn:schemas-microsoft-com:office:word" xmlns:w="http://schemas.openxmlformats.org/wordprocessingml/2006/main" xmlns:w14="http://schemas.microsoft.com/office/word/2010/wordml" xmlns:wpg="http://schemas.microsoft.com/office/word/2010/wordprocessingGroup" xmlns:wpi="http://schemas.microsoft.com/office/word/2010/wordprocessingInk" xmlns:wne="http://schemas.microsoft.com/office/word/2006/wordml" xmlns:wps="http://schemas.microsoft.com/office/word/2010/wordprocessingShape" mc:Ignorable="w14 wp14">
-  <w:docDefaults>
-    <w:rPrDefault>
-      <w:rPr>
-        <w:rFonts w:asciiTheme="minorHAnsi" w:eastAsiaTheme="minorEastAsia" w:hAnsiTheme="minorHAnsi" w:cstheme="minorBidi"/>
-        <w:sz w:val="22"/>
-        <w:szCs w:val="22"/>
-        <w:lang w:val="en-US" w:eastAsia="en-US" w:bidi="ar-SA"/>
-      </w:rPr>
-    </w:rPrDefault>
-    <w:pPrDefault>
-      <w:pPr>
-        <w:spacing w:after="200" w:line="276" w:lineRule="auto"/>
-      </w:pPr>
-    </w:pPrDefault>
-  </w:docDefaults>
-  <w:latentStyles w:defLockedState="0" w:defUIPriority="99" w:defSemiHidden="1" w:defUnhideWhenUsed="1" w:defQFormat="0" w:count="267">
-    <w:lsdException w:name="Normal" w:semiHidden="0" w:uiPriority="0" w:unhideWhenUsed="0" w:qFormat="1"/>
-    <w:lsdException w:name="heading 1" w:semiHidden="0" w:uiPriority="9" w:unhideWhenUsed="0" w:qFormat="1"/>
-    <w:lsdException w:name="heading 2" w:uiPriority="9" w:qFormat="1"/>
-    <w:lsdException w:name="heading 3" w:uiPriority="9" w:qFormat="1"/>
-    <w:lsdException w:name="heading 4" w:uiPriority="9" w:qFormat="1"/>
-    <w:lsdException w:name="heading 5" w:uiPriority="9" w:qFormat="1"/>
-    <w:lsdException w:name="heading 6" w:uiPriority="9" w:qFormat="1"/>
-    <w:lsdException w:name="heading 7" w:uiPriority="9" w:qFormat="1"/>
-    <w:lsdException w:name="heading 8" w:uiPriority="9" w:qFormat="1"/>
-    <w:lsdException w:name="heading 9" w:uiPriority="9" w:qFormat="1"/>
-    <w:lsdException w:name="toc 1" w:uiPriority="39"/>
-    <w:lsdException w:name="toc 2" w:uiPriority="39"/>
-    <w:lsdException w:name="toc 3" w:uiPriority="39"/>
-    <w:lsdException w:name="toc 4" w:uiPriority="39"/>
-    <w:lsdException w:name="toc 5" w:uiPriority="39"/>
-    <w:lsdException w:name="toc 6" w:uiPriority="39"/>
-    <w:lsdException w:name="toc 7" w:uiPriority="39"/>
-    <w:lsdException w:name="toc 8" w:uiPriority="39"/>
-    <w:lsdException w:name="toc 9" w:uiPriority="39"/>
-    <w:lsdException w:name="caption" w:uiPriority="35" w:qFormat="1"/>
-    <w:lsdException w:name="Title" w:semiHidden="0" w:uiPriority="10" w:unhideWhenUsed="0" w:qFormat="1"/>
-    <w:lsdException w:name="Default Paragraph Font" w:uiPriority="1"/>
-    <w:lsdException w:name="Subtitle" w:semiHidden="0" w:uiPriority="11" w:unhideWhenUsed="0" w:qFormat="1"/>
-    <w:lsdException w:name="Strong" w:semiHidden="0" w:uiPriority="22" w:unhideWhenUsed="0" w:qFormat="1"/>
-    <w:lsdException w:name="Emphasis" w:semiHidden="0" w:uiPriority="20" w:unhideWhenUsed="0" w:qFormat="1"/>
-    <w:lsdException w:name="Table Grid" w:semiHidden="0" w:uiPriority="59" w:unhideWhenUsed="0"/>
-    <w:lsdException w:name="Placeholder Text" w:unhideWhenUsed="0"/>
-    <w:lsdException w:name="No Spacing" w:semiHidden="0" w:uiPriority="1" w:unhideWhenUsed="0" w:qFormat="1"/>
-    <w:lsdException w:name="Light Shading" w:semiHidden="0" w:uiPriority="60" w:unhideWhenUsed="0"/>
-    <w:lsdException w:name="Light List" w:semiHidden="0" w:uiPriority="61" w:unhideWhenUsed="0"/>
-    <w:lsdException w:name="Light Grid" w:semiHidden="0" w:uiPriority="62" w:unhideWhenUsed="0"/>
-    <w:lsdException w:name="Medium Shading 1" w:semiHidden="0" w:uiPriority="63" w:unhideWhenUsed="0"/>
-    <w:lsdException w:name="Medium Shading 2" w:semiHidden="0" w:uiPriority="64" w:unhideWhenUsed="0"/>
-    <w:lsdException w:name="Medium List 1" w:semiHidden="0" w:uiPriority="65" w:unhideWhenUsed="0"/>
-    <w:lsdException w:name="Medium List 2" w:semiHidden="0" w:uiPriority="66" w:unhideWhenUsed="0"/>
-    <w:lsdException w:name="Medium Grid 1" w:semiHidden="0" w:uiPriority="67" w:unhideWhenUsed="0"/>
-    <w:lsdException w:name="Medium Grid 2" w:semiHidden="0" w:uiPriority="68" w:unhideWhenUsed="0"/>
-    <w:lsdException w:name="Medium Grid 3" w:semiHidden="0" w:uiPriority="69" w:unhideWhenUsed="0"/>
-    <w:lsdException w:name="Dark List" w:semiHidden="0" w:uiPriority="70" w:unhideWhenUsed="0"/>
-    <w:lsdException w:name="Colorful Shading" w:semiHidden="0" w:uiPriority="71" w:unhideWhenUsed="0"/>
-    <w:lsdException w:name="Colorful List" w:semiHidden="0" w:uiPriority="72" w:unhideWhenUsed="0"/>
-    <w:lsdException w:name="Colorful Grid" w:semiHidden="0" w:uiPriority="73" w:unhideWhenUsed="0"/>
-    <w:lsdException w:name="Light Shading Accent 1" w:semiHidden="0" w:uiPriority="60" w:unhideWhenUsed="0"/>
-    <w:lsdException w:name="Light List Accent 1" w:semiHidden="0" w:uiPriority="61" w:unhideWhenUsed="0"/>
-    <w:lsdException w:name="Light Grid Accent 1" w:semiHidden="0" w:uiPriority="62" w:unhideWhenUsed="0"/>
-    <w:lsdException w:name="Medium Shading 1 Accent 1" w:semiHidden="0" w:uiPriority="63" w:unhideWhenUsed="0"/>
-    <w:lsdException w:name="Medium Shading 2 Accent 1" w:semiHidden="0" w:uiPriority="64" w:unhideWhenUsed="0"/>
-    <w:lsdException w:name="Medium List 1 Accent 1" w:semiHidden="0" w:uiPriority="65" w:unhideWhenUsed="0"/>
-    <w:lsdException w:name="Revision" w:unhideWhenUsed="0"/>
-    <w:lsdException w:name="List Paragraph" w:semiHidden="0" w:uiPriority="34" w:unhideWhenUsed="0" w:qFormat="1"/>
-    <w:lsdException w:name="Quote" w:semiHidden="0" w:uiPriority="29" w:unhideWhenUsed="0" w:qFormat="1"/>
-    <w:lsdException w:name="Intense Quote" w:semiHidden="0" w:uiPriority="30" w:unhideWhenUsed="0" w:qFormat="1"/>
-    <w:lsdException w:name="Medium List 2 Accent 1" w:semiHidden="0" w:uiPriority="66" w:unhideWhenUsed="0"/>
-    <w:lsdException w:name="Medium Grid 1 Accent 1" w:semiHidden="0" w:uiPriority="67" w:unhideWhenUsed="0"/>
-    <w:lsdException w:name="Medium Grid 2 Accent 1" w:semiHidden="0" w:uiPriority="68" w:unhideWhenUsed="0"/>
-    <w:lsdException w:name="Medium Grid 3 Accent 1" w:semiHidden="0" w:uiPriority="69" w:unhideWhenUsed="0"/>
-    <w:lsdException w:name="Dark List Accent 1" w:semiHidden="0" w:uiPriority="70" w:unhideWhenUsed="0"/>
-    <w:lsdException w:name="Colorful Shading Accent 1" w:semiHidden="0" w:uiPriority="71" w:unhideWhenUsed="0"/>
-    <w:lsdException w:name="Colorful List Accent 1" w:semiHidden="0" w:uiPriority="72" w:unhideWhenUsed="0"/>
-    <w:lsdException w:name="Colorful Grid Accent 1" w:semiHidden="0" w:uiPriority="73" w:unhideWhenUsed="0"/>
-    <w:lsdException w:name="Light Shading Accent 2" w:semiHidden="0" w:uiPriority="60" w:unhideWhenUsed="0"/>
-    <w:lsdException w:name="Light List Accent 2" w:semiHidden="0" w:uiPriority="61" w:unhideWhenUsed="0"/>
-    <w:lsdException w:name="Light Grid Accent 2" w:semiHidden="0" w:uiPriority="62" w:unhideWhenUsed="0"/>
-    <w:lsdException w:name="Medium Shading 1 Accent 2" w:semiHidden="0" w:uiPriority="63" w:unhideWhenUsed="0"/>
-    <w:lsdException w:name="Medium Shading 2 Accent 2" w:semiHidden="0" w:uiPriority="64" w:unhideWhenUsed="0"/>
-    <w:lsdException w:name="Medium List 1 Accent 2" w:semiHidden="0" w:uiPriority="65" w:unhideWhenUsed="0"/>
-    <w:lsdException w:name="Medium List 2 Accent 2" w:semiHidden="0" w:uiPriority="66" w:unhideWhenUsed="0"/>
-    <w:lsdException w:name="Medium Grid 1 Accent 2" w:semiHidden="0" w:uiPriority="67" w:unhideWhenUsed="0"/>
-    <w:lsdException w:name="Medium Grid 2 Accent 2" w:semiHidden="0" w:uiPriority="68" w:unhideWhenUsed="0"/>
-    <w:lsdException w:name="Medium Grid 3 Accent 2" w:semiHidden="0" w:uiPriority="69" w:unhideWhenUsed="0"/>
-    <w:lsdException w:name="Dark List Accent 2" w:semiHidden="0" w:uiPriority="70" w:unhideWhenUsed="0"/>
-    <w:lsdException w:name="Colorful Shading Accent 2" w:semiHidden="0" w:uiPriority="71" w:unhideWhenUsed="0"/>
-    <w:lsdException w:name="Colorful List Accent 2" w:semiHidden="0" w:uiPriority="72" w:unhideWhenUsed="0"/>
-    <w:lsdException w:name="Colorful Grid Accent 2" w:semiHidden="0" w:uiPriority="73" w:unhideWhenUsed="0"/>
-    <w:lsdException w:name="Light Shading Accent 3" w:semiHidden="0" w:uiPriority="60" w:unhideWhenUsed="0"/>
-    <w:lsdException w:name="Light List Accent 3" w:semiHidden="0" w:uiPriority="61" w:unhideWhenUsed="0"/>
-    <w:lsdException w:name="Light Grid Accent 3" w:semiHidden="0" w:uiPriority="62" w:unhideWhenUsed="0"/>
-    <w:lsdException w:name="Medium Shading 1 Accent 3" w:semiHidden="0" w:uiPriority="63" w:unhideWhenUsed="0"/>
-    <w:lsdException w:name="Medium Shading 2 Accent 3" w:semiHidden="0" w:uiPriority="64" w:unhideWhenUsed="0"/>
-    <w:lsdException w:name="Medium List 1 Accent 3" w:semiHidden="0" w:uiPriority="65" w:unhideWhenUsed="0"/>
-    <w:lsdException w:name="Medium List 2 Accent 3" w:semiHidden="0" w:uiPriority="66" w:unhideWhenUsed="0"/>
-    <w:lsdException w:name="Medium Grid 1 Accent 3" w:semiHidden="0" w:uiPriority="67" w:unhideWhenUsed="0"/>
-    <w:lsdException w:name="Medium Grid 2 Accent 3" w:semiHidden="0" w:uiPriority="68" w:unhideWhenUsed="0"/>
-    <w:lsdException w:name="Medium Grid 3 Accent 3" w:semiHidden="0" w:uiPriority="69" w:unhideWhenUsed="0"/>
-    <w:lsdException w:name="Dark List Accent 3" w:semiHidden="0" w:uiPriority="70" w:unhideWhenUsed="0"/>
-    <w:lsdException w:name="Colorful Shading Accent 3" w:semiHidden="0" w:uiPriority="71" w:unhideWhenUsed="0"/>
-    <w:lsdException w:name="Colorful List Accent 3" w:semiHidden="0" w:uiPriority="72" w:unhideWhenUsed="0"/>
-    <w:lsdException w:name="Colorful Grid Accent 3" w:semiHidden="0" w:uiPriority="73" w:unhideWhenUsed="0"/>
-    <w:lsdException w:name="Light Shading Accent 4" w:semiHidden="0" w:uiPriority="60" w:unhideWhenUsed="0"/>
-    <w:lsdException w:name="Light List Accent 4" w:semiHidden="0" w:uiPriority="61" w:unhideWhenUsed="0"/>
-    <w:lsdException w:name="Light Grid Accent 4" w:semiHidden="0" w:uiPriority="62" w:unhideWhenUsed="0"/>
-    <w:lsdException w:name="Medium Shading 1 Accent 4" w:semiHidden="0" w:uiPriority="63" w:unhideWhenUsed="0"/>
-    <w:lsdException w:name="Medium Shading 2 Accent 4" w:semiHidden="0" w:uiPriority="64" w:unhideWhenUsed="0"/>
-    <w:lsdException w:name="Medium List 1 Accent 4" w:semiHidden="0" w:uiPriority="65" w:unhideWhenUsed="0"/>
-    <w:lsdException w:name="Medium List 2 Accent 4" w:semiHidden="0" w:uiPriority="66" w:unhideWhenUsed="0"/>
-    <w:lsdException w:name="Medium Grid 1 Accent 4" w:semiHidden="0" w:uiPriority="67" w:unhideWhenUsed="0"/>
-    <w:lsdException w:name="Medium Grid 2 Accent 4" w:semiHidden="0" w:uiPriority="68" w:unhideWhenUsed="0"/>
-    <w:lsdException w:name="Medium Grid 3 Accent 4" w:semiHidden="0" w:uiPriority="69" w:unhideWhenUsed="0"/>
-    <w:lsdException w:name="Dark List Accent 4" w:semiHidden="0" w:uiPriority="70" w:unhideWhenUsed="0"/>
-    <w:lsdException w:name="Colorful Shading Accent 4" w:semiHidden="0" w:uiPriority="71" w:unhideWhenUsed="0"/>
-    <w:lsdException w:name="Colorful List Accent 4" w:semiHidden="0" w:uiPriority="72" w:unhideWhenUsed="0"/>
-    <w:lsdException w:name="Colorful Grid Accent 4" w:semiHidden="0" w:uiPriority="73" w:unhideWhenUsed="0"/>
-    <w:lsdException w:name="Light Shading Accent 5" w:semiHidden="0" w:uiPriority="60" w:unhideWhenUsed="0"/>
-    <w:lsdException w:name="Light List Accent 5" w:semiHidden="0" w:uiPriority="61" w:unhideWhenUsed="0"/>
-    <w:lsdException w:name="Light Grid Accent 5" w:semiHidden="0" w:uiPriority="62" w:unhideWhenUsed="0"/>
-    <w:lsdException w:name="Medium Shading 1 Accent 5" w:semiHidden="0" w:uiPriority="63" w:unhideWhenUsed="0"/>
-    <w:lsdException w:name="Medium Shading 2 Accent 5" w:semiHidden="0" w:uiPriority="64" w:unhideWhenUsed="0"/>
-    <w:lsdException w:name="Medium List 1 Accent 5" w:semiHidden="0" w:uiPriority="65" w:unhideWhenUsed="0"/>
-    <w:lsdException w:name="Medium List 2 Accent 5" w:semiHidden="0" w:uiPriority="66" w:unhideWhenUsed="0"/>
-    <w:lsdException w:name="Medium Grid 1 Accent 5" w:semiHidden="0" w:uiPriority="67" w:unhideWhenUsed="0"/>
-    <w:lsdException w:name="Medium Grid 2 Accent 5" w:semiHidden="0" w:uiPriority="68" w:unhideWhenUsed="0"/>
-    <w:lsdException w:name="Medium Grid 3 Accent 5" w:semiHidden="0" w:uiPriority="69" w:unhideWhenUsed="0"/>
-    <w:lsdException w:name="Dark List Accent 5" w:semiHidden="0" w:uiPriority="70" w:unhideWhenUsed="0"/>
-    <w:lsdException w:name="Colorful Shading Accent 5" w:semiHidden="0" w:uiPriority="71" w:unhideWhenUsed="0"/>
-    <w:lsdException w:name="Colorful List Accent 5" w:semiHidden="0" w:uiPriority="72" w:unhideWhenUsed="0"/>
-    <w:lsdException w:name="Colorful Grid Accent 5" w:semiHidden="0" w:uiPriority="73" w:unhideWhenUsed="0"/>
-    <w:lsdException w:name="Light Shading Accent 6" w:semiHidden="0" w:uiPriority="60" w:unhideWhenUsed="0"/>
-    <w:lsdException w:name="Light List Accent 6" w:semiHidden="0" w:uiPriority="61" w:unhideWhenUsed="0"/>
-    <w:lsdException w:name="Light Grid Accent 6" w:semiHidden="0" w:uiPriority="62" w:unhideWhenUsed="0"/>
-    <w:lsdException w:name="Medium Shading 1 Accent 6" w:semiHidden="0" w:uiPriority="63" w:unhideWhenUsed="0"/>
-    <w:lsdException w:name="Medium Shading 2 Accent 6" w:semiHidden="0" w:uiPriority="64" w:unhideWhenUsed="0"/>
-    <w:lsdException w:name="Medium List 1 Accent 6" w:semiHidden="0" w:uiPriority="65" w:unhideWhenUsed="0"/>
-    <w:lsdException w:name="Medium List 2 Accent 6" w:semiHidden="0" w:uiPriority="66" w:unhideWhenUsed="0"/>
-    <w:lsdException w:name="Medium Grid 1 Accent 6" w:semiHidden="0" w:uiPriority="67" w:unhideWhenUsed="0"/>
-    <w:lsdException w:name="Medium Grid 2 Accent 6" w:semiHidden="0" w:uiPriority="68" w:unhideWhenUsed="0"/>
-    <w:lsdException w:name="Medium Grid 3 Accent 6" w:semiHidden="0" w:uiPriority="69" w:unhideWhenUsed="0"/>
-    <w:lsdException w:name="Dark List Accent 6" w:semiHidden="0" w:uiPriority="70" w:unhideWhenUsed="0"/>
-    <w:lsdException w:name="Colorful Shading Accent 6" w:semiHidden="0" w:uiPriority="71" w:unhideWhenUsed="0"/>
-    <w:lsdException w:name="Colorful List Accent 6" w:semiHidden="0" w:uiPriority="72" w:unhideWhenUsed="0"/>
-    <w:lsdException w:name="Colorful Grid Accent 6" w:semiHidden="0" w:uiPriority="73" w:unhideWhenUsed="0"/>
-    <w:lsdException w:name="Subtle Emphasis" w:semiHidden="0" w:uiPriority="19" w:unhideWhenUsed="0" w:qFormat="1"/>
-    <w:lsdException w:name="Intense Emphasis" w:semiHidden="0" w:uiPriority="21" w:unhideWhenUsed="0" w:qFormat="1"/>
-    <w:lsdException w:name="Subtle Reference" w:semiHidden="0" w:uiPriority="31" w:unhideWhenUsed="0" w:qFormat="1"/>
-    <w:lsdException w:name="Intense Reference" w:semiHidden="0" w:uiPriority="32" w:unhideWhenUsed="0" w:qFormat="1"/>
-    <w:lsdException w:name="Book Title" w:semiHidden="0" w:uiPriority="33" w:unhideWhenUsed="0" w:qFormat="1"/>
-    <w:lsdException w:name="Bibliography" w:uiPriority="37"/>
-    <w:lsdException w:name="TOC Heading" w:uiPriority="39" w:qFormat="1"/>
-  </w:latentStyles>
-  <w:style w:type="paragraph" w:default="1" w:styleId="Normal">
-    <w:name w:val="Normal"/>
-    <w:qFormat/>
-  </w:style>
-  <w:style w:type="character" w:default="1" w:styleId="DefaultParagraphFont">
-    <w:name w:val="Default Paragraph Font"/>
-    <w:uiPriority w:val="1"/>
-    <w:semiHidden/>
-    <w:unhideWhenUsed/>
-  </w:style>
-  <w:style w:type="table" w:default="1" w:styleId="TableNormal">
-    <w:name w:val="Normal Table"/>
-    <w:uiPriority w:val="99"/>
-    <w:semiHidden/>
-    <w:unhideWhenUsed/>
-    <w:tblPr>
-      <w:tblInd w:w="0" w:type="dxa"/>
-      <w:tblCellMar>
-        <w:top w:w="0" w:type="dxa"/>
-        <w:left w:w="108" w:type="dxa"/>
-        <w:bottom w:w="0" w:type="dxa"/>
-        <w:right w:w="108" w:type="dxa"/>
-      </w:tblCellMar>
-    </w:tblPr>
-  </w:style>
-  <w:style w:type="numbering" w:default="1" w:styleId="NoList">
-    <w:name w:val="No List"/>
-    <w:uiPriority w:val="99"/>
-    <w:semiHidden/>
-    <w:unhideWhenUsed/>
-  </w:style>
-  <w:style w:type="character" w:styleId="PlaceholderText">
-    <w:name w:val="Placeholder Text"/>
-    <w:basedOn w:val="DefaultParagraphFont"/>
-    <w:uiPriority w:val="99"/>
-    <w:semiHidden/>
-    <w:rsid w:val="003E6D13"/>
-    <w:rPr>
-      <w:color w:val="808080"/>
-    </w:rPr>
-  </w:style>
-</w:styles>
-</file>
-
-<file path=word/glossary/webSettings.xml><?xml version="1.0" encoding="utf-8"?>
-<w:webSettings xmlns:mc="http://schemas.openxmlformats.org/markup-compatibility/2006" xmlns:r="http://schemas.openxmlformats.org/officeDocument/2006/relationships" xmlns:w="http://schemas.openxmlformats.org/wordprocessingml/2006/main" xmlns:w14="http://schemas.microsoft.com/office/word/2010/wordml" mc:Ignorable="w14">
-  <w:optimizeForBrowser/>
-  <w:allowPNG/>
-</w:webSettings>
 </file>
 
 <file path=word/theme/theme1.xml><?xml version="1.0" encoding="utf-8"?>
@@ -6547,7 +5976,7 @@
 </file>
 
 <file path=customXml/itemProps1.xml><?xml version="1.0" encoding="utf-8"?>
-<ds:datastoreItem xmlns:ds="http://schemas.openxmlformats.org/officeDocument/2006/customXml" ds:itemID="{AAB1242B-5A42-478B-8998-F94372E87923}">
+<ds:datastoreItem xmlns:ds="http://schemas.openxmlformats.org/officeDocument/2006/customXml" ds:itemID="{BB9E0246-B6F0-415F-A6F8-071DDEE82BDC}">
   <ds:schemaRefs>
     <ds:schemaRef ds:uri="http://schemas.openxmlformats.org/officeDocument/2006/bibliography"/>
   </ds:schemaRefs>

</xml_diff>